<commit_message>
uenctcnyyyymmdd.docx 2.5 updated to version 2.71e, uenyyyymmdd.docx 2.5B updated to version 2.75A, First_Last_UEN_GN_Memoire.docx 2 updated to version 2.75A and renamed as Forename_Surname_UEN_GN_Memoire.docx, First_Last_UEN_GN_Fiche_de_lecture.docx 2.5β updated to version 2.75A and renamed as Forename_Surname_UEN_GN_Fiche_de_lecture.docx & flashcardsstructures.docx 1 updated to version 1A.
</commit_message>
<xml_diff>
--- a/flashcardsstructures.docx
+++ b/flashcardsstructures.docx
@@ -177,19 +177,109 @@
     <w:p>
       <w:pPr>
         <w:spacing w:line="276" w:lineRule="auto"/>
-        <w:ind w:left="708"/>
-        <w:jc w:val="both"/>
-        <w:rPr>
-          <w:rFonts w:ascii="Times New Roman" w:hAnsi="Times New Roman" w:cs="Times New Roman"/>
-          <w:sz w:val="26"/>
-          <w:szCs w:val="26"/>
-        </w:rPr>
-      </w:pPr>
-      <w:r>
-        <w:rPr>
-          <w:rFonts w:ascii="Times New Roman" w:hAnsi="Times New Roman" w:cs="Times New Roman"/>
-          <w:sz w:val="26"/>
-          <w:szCs w:val="26"/>
+        <w:jc w:val="both"/>
+        <w:rPr>
+          <w:rFonts w:ascii="Times New Roman" w:hAnsi="Times New Roman" w:cs="Times New Roman"/>
+          <w:sz w:val="26"/>
+          <w:szCs w:val="26"/>
+        </w:rPr>
+      </w:pPr>
+      <w:r>
+        <w:rPr>
+          <w:rFonts w:ascii="Times New Roman" w:hAnsi="Times New Roman" w:cs="Times New Roman"/>
+          <w:sz w:val="26"/>
+          <w:szCs w:val="26"/>
+        </w:rPr>
+        <w:tab/>
+      </w:r>
+      <w:r>
+        <w:rPr>
+          <w:rFonts w:ascii="Times New Roman" w:hAnsi="Times New Roman" w:cs="Times New Roman"/>
+          <w:b/>
+          <w:sz w:val="26"/>
+          <w:szCs w:val="26"/>
+        </w:rPr>
+        <w:t>Texte</w:t>
+      </w:r>
+      <w:r>
+        <w:rPr>
+          <w:rFonts w:ascii="Times New Roman" w:hAnsi="Times New Roman" w:cs="Times New Roman"/>
+          <w:sz w:val="26"/>
+          <w:szCs w:val="26"/>
+        </w:rPr>
+        <w:t xml:space="preserve"> texte </w:t>
+      </w:r>
+      <w:r>
+        <w:rPr>
+          <w:rFonts w:ascii="Times New Roman" w:hAnsi="Times New Roman" w:cs="Times New Roman"/>
+          <w:b/>
+          <w:sz w:val="26"/>
+          <w:szCs w:val="26"/>
+        </w:rPr>
+        <w:t>texte</w:t>
+      </w:r>
+      <w:r>
+        <w:rPr>
+          <w:rFonts w:ascii="Times New Roman" w:hAnsi="Times New Roman" w:cs="Times New Roman"/>
+          <w:sz w:val="26"/>
+          <w:szCs w:val="26"/>
+        </w:rPr>
+        <w:t xml:space="preserve"> texte texte texte </w:t>
+      </w:r>
+      <w:r>
+        <w:rPr>
+          <w:rFonts w:ascii="Times New Roman" w:hAnsi="Times New Roman" w:cs="Times New Roman"/>
+          <w:b/>
+          <w:sz w:val="26"/>
+          <w:szCs w:val="26"/>
+        </w:rPr>
+        <w:t>texte</w:t>
+      </w:r>
+      <w:r>
+        <w:rPr>
+          <w:rFonts w:ascii="Times New Roman" w:hAnsi="Times New Roman" w:cs="Times New Roman"/>
+          <w:sz w:val="26"/>
+          <w:szCs w:val="26"/>
+        </w:rPr>
+        <w:t xml:space="preserve"> texte texte texte texte texte texte texte texte texte texte texte texte texte texte texte texte texte texte texte texte texte texte texte texte texte texte texte texte texte texte texte texte texte texte texte texte.</w:t>
+      </w:r>
+    </w:p>
+    <w:p>
+      <w:pPr>
+        <w:spacing w:line="276" w:lineRule="auto"/>
+        <w:jc w:val="both"/>
+        <w:rPr>
+          <w:rFonts w:ascii="Times New Roman" w:hAnsi="Times New Roman" w:cs="Times New Roman"/>
+          <w:sz w:val="26"/>
+          <w:szCs w:val="26"/>
+        </w:rPr>
+      </w:pPr>
+    </w:p>
+    <w:p>
+      <w:pPr>
+        <w:spacing w:line="276" w:lineRule="auto"/>
+        <w:jc w:val="both"/>
+        <w:rPr>
+          <w:rFonts w:ascii="Times New Roman" w:hAnsi="Times New Roman" w:cs="Times New Roman"/>
+          <w:sz w:val="26"/>
+          <w:szCs w:val="26"/>
+          <w:u w:val="single"/>
+        </w:rPr>
+      </w:pPr>
+      <w:r>
+        <w:rPr>
+          <w:rFonts w:ascii="Times New Roman" w:hAnsi="Times New Roman" w:cs="Times New Roman"/>
+          <w:sz w:val="26"/>
+          <w:szCs w:val="26"/>
+        </w:rPr>
+        <w:tab/>
+      </w:r>
+      <w:r>
+        <w:rPr>
+          <w:rFonts w:ascii="Times New Roman" w:hAnsi="Times New Roman" w:cs="Times New Roman"/>
+          <w:sz w:val="26"/>
+          <w:szCs w:val="26"/>
+          <w:u w:val="single"/>
         </w:rPr>
         <w:t>{</w:t>
       </w:r>
@@ -198,30 +288,385 @@
           <w:rFonts w:ascii="Times New Roman" w:hAnsi="Times New Roman" w:cs="Times New Roman"/>
           <w:sz w:val="26"/>
           <w:szCs w:val="26"/>
-        </w:rPr>
-        <w:t xml:space="preserve"> </w:t>
-      </w:r>
-      <w:r>
-        <w:rPr>
-          <w:rFonts w:ascii="Times New Roman" w:hAnsi="Times New Roman" w:cs="Times New Roman"/>
-          <w:b/>
-          <w:sz w:val="26"/>
-          <w:szCs w:val="26"/>
-        </w:rPr>
-        <w:t>Texte</w:t>
-      </w:r>
-      <w:r>
-        <w:rPr>
-          <w:rFonts w:ascii="Times New Roman" w:hAnsi="Times New Roman" w:cs="Times New Roman"/>
-          <w:sz w:val="26"/>
-          <w:szCs w:val="26"/>
-        </w:rPr>
-        <w:t xml:space="preserve"> texte </w:t>
-      </w:r>
-      <w:r>
-        <w:rPr>
-          <w:rFonts w:ascii="Times New Roman" w:hAnsi="Times New Roman" w:cs="Times New Roman"/>
-          <w:b/>
+          <w:u w:val="single"/>
+        </w:rPr>
+        <w:t xml:space="preserve"> </w:t>
+      </w:r>
+      <w:r>
+        <w:rPr>
+          <w:rFonts w:ascii="Times New Roman" w:hAnsi="Times New Roman" w:cs="Times New Roman"/>
+          <w:sz w:val="26"/>
+          <w:szCs w:val="26"/>
+          <w:u w:val="single"/>
+        </w:rPr>
+        <w:t>Équivalent 'N.'</w:t>
+      </w:r>
+      <w:r>
+        <w:rPr>
+          <w:rFonts w:ascii="Times New Roman" w:hAnsi="Times New Roman" w:cs="Times New Roman"/>
+          <w:sz w:val="26"/>
+          <w:szCs w:val="26"/>
+          <w:u w:val="single"/>
+        </w:rPr>
+        <w:t xml:space="preserve"> </w:t>
+      </w:r>
+      <w:r>
+        <w:rPr>
+          <w:rFonts w:ascii="Times New Roman" w:hAnsi="Times New Roman" w:cs="Times New Roman"/>
+          <w:sz w:val="26"/>
+          <w:szCs w:val="26"/>
+          <w:u w:val="single"/>
+        </w:rPr>
+        <w:t>}</w:t>
+      </w:r>
+    </w:p>
+    <w:p>
+      <w:pPr>
+        <w:spacing w:line="276" w:lineRule="auto"/>
+        <w:jc w:val="both"/>
+        <w:rPr>
+          <w:rFonts w:ascii="Times New Roman" w:hAnsi="Times New Roman" w:cs="Times New Roman"/>
+          <w:sz w:val="26"/>
+          <w:szCs w:val="26"/>
+        </w:rPr>
+      </w:pPr>
+    </w:p>
+    <w:p>
+      <w:pPr>
+        <w:spacing w:line="276" w:lineRule="auto"/>
+        <w:jc w:val="both"/>
+        <w:rPr>
+          <w:rFonts w:ascii="Times New Roman" w:hAnsi="Times New Roman" w:cs="Times New Roman"/>
+          <w:sz w:val="26"/>
+          <w:szCs w:val="26"/>
+        </w:rPr>
+      </w:pPr>
+      <w:r>
+        <w:rPr>
+          <w:rFonts w:ascii="Times New Roman" w:hAnsi="Times New Roman" w:cs="Times New Roman"/>
+          <w:sz w:val="26"/>
+          <w:szCs w:val="26"/>
+        </w:rPr>
+        <w:tab/>
+      </w:r>
+      <w:r>
+        <w:rPr>
+          <w:rFonts w:ascii="Times New Roman" w:hAnsi="Times New Roman" w:cs="Times New Roman"/>
+          <w:sz w:val="26"/>
+          <w:szCs w:val="26"/>
+        </w:rPr>
+        <w:tab/>
+      </w:r>
+      <w:r>
+        <w:rPr>
+          <w:rFonts w:ascii="Times New Roman" w:hAnsi="Times New Roman" w:cs="Times New Roman"/>
+          <w:sz w:val="26"/>
+          <w:szCs w:val="26"/>
+        </w:rPr>
+        <w:t>Texte texte texte texte texte texte texte texte texte texte texte texte texte texte texte texte texte texte texte texte texte texte texte texte texte texte texte texte texte texte texte texte texte texte texte texte texte texte texte texte.</w:t>
+      </w:r>
+    </w:p>
+    <w:p>
+      <w:pPr>
+        <w:spacing w:line="276" w:lineRule="auto"/>
+        <w:jc w:val="both"/>
+        <w:rPr>
+          <w:rFonts w:ascii="Times New Roman" w:hAnsi="Times New Roman" w:cs="Times New Roman"/>
+          <w:sz w:val="26"/>
+          <w:szCs w:val="26"/>
+        </w:rPr>
+      </w:pPr>
+    </w:p>
+    <w:p>
+      <w:pPr>
+        <w:spacing w:line="276" w:lineRule="auto"/>
+        <w:jc w:val="both"/>
+        <w:rPr>
+          <w:rFonts w:ascii="Times New Roman" w:hAnsi="Times New Roman" w:cs="Times New Roman"/>
+          <w:sz w:val="26"/>
+          <w:szCs w:val="26"/>
+          <w:u w:val="single"/>
+        </w:rPr>
+      </w:pPr>
+      <w:r>
+        <w:rPr>
+          <w:rFonts w:ascii="Times New Roman" w:hAnsi="Times New Roman" w:cs="Times New Roman"/>
+          <w:sz w:val="26"/>
+          <w:szCs w:val="26"/>
+        </w:rPr>
+        <w:tab/>
+      </w:r>
+      <w:r>
+        <w:rPr>
+          <w:rFonts w:ascii="Times New Roman" w:hAnsi="Times New Roman" w:cs="Times New Roman"/>
+          <w:sz w:val="26"/>
+          <w:szCs w:val="26"/>
+        </w:rPr>
+        <w:tab/>
+      </w:r>
+      <w:r>
+        <w:rPr>
+          <w:rFonts w:ascii="Times New Roman" w:hAnsi="Times New Roman" w:cs="Times New Roman"/>
+          <w:sz w:val="26"/>
+          <w:szCs w:val="26"/>
+          <w:u w:val="single"/>
+        </w:rPr>
+        <w:t>{</w:t>
+      </w:r>
+      <w:r>
+        <w:rPr>
+          <w:rFonts w:ascii="Times New Roman" w:hAnsi="Times New Roman" w:cs="Times New Roman"/>
+          <w:sz w:val="26"/>
+          <w:szCs w:val="26"/>
+          <w:u w:val="single"/>
+        </w:rPr>
+        <w:t xml:space="preserve"> </w:t>
+      </w:r>
+      <w:r>
+        <w:rPr>
+          <w:rFonts w:ascii="Times New Roman" w:hAnsi="Times New Roman" w:cs="Times New Roman"/>
+          <w:sz w:val="26"/>
+          <w:szCs w:val="26"/>
+          <w:u w:val="single"/>
+        </w:rPr>
+        <w:t>Équivalent 'N.N.'</w:t>
+      </w:r>
+      <w:r>
+        <w:rPr>
+          <w:rFonts w:ascii="Times New Roman" w:hAnsi="Times New Roman" w:cs="Times New Roman"/>
+          <w:sz w:val="26"/>
+          <w:szCs w:val="26"/>
+          <w:u w:val="single"/>
+        </w:rPr>
+        <w:t xml:space="preserve"> </w:t>
+      </w:r>
+      <w:r>
+        <w:rPr>
+          <w:rFonts w:ascii="Times New Roman" w:hAnsi="Times New Roman" w:cs="Times New Roman"/>
+          <w:sz w:val="26"/>
+          <w:szCs w:val="26"/>
+          <w:u w:val="single"/>
+        </w:rPr>
+        <w:t>}</w:t>
+      </w:r>
+    </w:p>
+    <w:p>
+      <w:pPr>
+        <w:spacing w:line="276" w:lineRule="auto"/>
+        <w:jc w:val="both"/>
+        <w:rPr>
+          <w:rFonts w:ascii="Times New Roman" w:hAnsi="Times New Roman" w:cs="Times New Roman"/>
+          <w:sz w:val="26"/>
+          <w:szCs w:val="26"/>
+        </w:rPr>
+      </w:pPr>
+    </w:p>
+    <w:p>
+      <w:pPr>
+        <w:spacing w:line="276" w:lineRule="auto"/>
+        <w:jc w:val="both"/>
+        <w:rPr>
+          <w:rFonts w:ascii="Times New Roman" w:hAnsi="Times New Roman" w:cs="Times New Roman"/>
+          <w:sz w:val="26"/>
+          <w:szCs w:val="26"/>
+        </w:rPr>
+      </w:pPr>
+      <w:r>
+        <w:rPr>
+          <w:rFonts w:ascii="Times New Roman" w:hAnsi="Times New Roman" w:cs="Times New Roman"/>
+          <w:sz w:val="26"/>
+          <w:szCs w:val="26"/>
+        </w:rPr>
+        <w:tab/>
+      </w:r>
+      <w:r>
+        <w:rPr>
+          <w:rFonts w:ascii="Times New Roman" w:hAnsi="Times New Roman" w:cs="Times New Roman"/>
+          <w:sz w:val="26"/>
+          <w:szCs w:val="26"/>
+        </w:rPr>
+        <w:tab/>
+      </w:r>
+      <w:r>
+        <w:rPr>
+          <w:rFonts w:ascii="Times New Roman" w:hAnsi="Times New Roman" w:cs="Times New Roman"/>
+          <w:sz w:val="26"/>
+          <w:szCs w:val="26"/>
+        </w:rPr>
+        <w:tab/>
+      </w:r>
+      <w:r>
+        <w:rPr>
+          <w:rFonts w:ascii="Times New Roman" w:hAnsi="Times New Roman" w:cs="Times New Roman"/>
+          <w:sz w:val="26"/>
+          <w:szCs w:val="26"/>
+        </w:rPr>
+        <w:t>Texte texte texte texte texte texte texte texte texte texte texte texte texte texte texte texte texte texte texte texte texte texte texte texte texte texte texte texte texte texte texte texte texte texte texte texte.</w:t>
+      </w:r>
+    </w:p>
+    <w:p>
+      <w:pPr>
+        <w:spacing w:line="276" w:lineRule="auto"/>
+        <w:jc w:val="both"/>
+        <w:rPr>
+          <w:rFonts w:ascii="Times New Roman" w:hAnsi="Times New Roman" w:cs="Times New Roman"/>
+          <w:sz w:val="26"/>
+          <w:szCs w:val="26"/>
+        </w:rPr>
+      </w:pPr>
+    </w:p>
+    <w:p>
+      <w:pPr>
+        <w:spacing w:line="276" w:lineRule="auto"/>
+        <w:jc w:val="both"/>
+        <w:rPr>
+          <w:rFonts w:ascii="Times New Roman" w:hAnsi="Times New Roman" w:cs="Times New Roman"/>
+          <w:sz w:val="26"/>
+          <w:szCs w:val="26"/>
+        </w:rPr>
+      </w:pPr>
+      <w:r>
+        <w:rPr>
+          <w:rFonts w:ascii="Times New Roman" w:hAnsi="Times New Roman" w:cs="Times New Roman"/>
+          <w:sz w:val="26"/>
+          <w:szCs w:val="26"/>
+        </w:rPr>
+        <w:tab/>
+      </w:r>
+      <w:r>
+        <w:rPr>
+          <w:rFonts w:ascii="Times New Roman" w:hAnsi="Times New Roman" w:cs="Times New Roman"/>
+          <w:sz w:val="26"/>
+          <w:szCs w:val="26"/>
+        </w:rPr>
+        <w:tab/>
+      </w:r>
+      <w:r>
+        <w:rPr>
+          <w:rFonts w:ascii="Times New Roman" w:hAnsi="Times New Roman" w:cs="Times New Roman"/>
+          <w:sz w:val="26"/>
+          <w:szCs w:val="26"/>
+        </w:rPr>
+        <w:tab/>
+      </w:r>
+      <w:r>
+        <w:rPr>
+          <w:rFonts w:ascii="Times New Roman" w:hAnsi="Times New Roman" w:cs="Times New Roman"/>
+          <w:sz w:val="26"/>
+          <w:szCs w:val="26"/>
+          <w:u w:val="single"/>
+        </w:rPr>
+        <w:t>{</w:t>
+      </w:r>
+      <w:r>
+        <w:rPr>
+          <w:rFonts w:ascii="Times New Roman" w:hAnsi="Times New Roman" w:cs="Times New Roman"/>
+          <w:sz w:val="26"/>
+          <w:szCs w:val="26"/>
+          <w:u w:val="single"/>
+        </w:rPr>
+        <w:t xml:space="preserve"> </w:t>
+      </w:r>
+      <w:r>
+        <w:rPr>
+          <w:rFonts w:ascii="Times New Roman" w:hAnsi="Times New Roman" w:cs="Times New Roman"/>
+          <w:sz w:val="26"/>
+          <w:szCs w:val="26"/>
+          <w:u w:val="single"/>
+        </w:rPr>
+        <w:t>Équivalent 'N.N.N.'</w:t>
+      </w:r>
+      <w:r>
+        <w:rPr>
+          <w:rFonts w:ascii="Times New Roman" w:hAnsi="Times New Roman" w:cs="Times New Roman"/>
+          <w:sz w:val="26"/>
+          <w:szCs w:val="26"/>
+          <w:u w:val="single"/>
+        </w:rPr>
+        <w:t xml:space="preserve"> </w:t>
+      </w:r>
+      <w:r>
+        <w:rPr>
+          <w:rFonts w:ascii="Times New Roman" w:hAnsi="Times New Roman" w:cs="Times New Roman"/>
+          <w:sz w:val="26"/>
+          <w:szCs w:val="26"/>
+          <w:u w:val="single"/>
+        </w:rPr>
+        <w:t>}</w:t>
+      </w:r>
+    </w:p>
+    <w:p>
+      <w:pPr>
+        <w:spacing w:line="276" w:lineRule="auto"/>
+        <w:jc w:val="both"/>
+        <w:rPr>
+          <w:rFonts w:ascii="Times New Roman" w:hAnsi="Times New Roman" w:cs="Times New Roman"/>
+          <w:sz w:val="26"/>
+          <w:szCs w:val="26"/>
+        </w:rPr>
+      </w:pPr>
+    </w:p>
+    <w:p>
+      <w:pPr>
+        <w:spacing w:line="276" w:lineRule="auto"/>
+        <w:jc w:val="both"/>
+        <w:rPr>
+          <w:rFonts w:ascii="Times New Roman" w:hAnsi="Times New Roman" w:cs="Times New Roman"/>
+          <w:sz w:val="26"/>
+          <w:szCs w:val="26"/>
+        </w:rPr>
+      </w:pPr>
+      <w:r>
+        <w:rPr>
+          <w:rFonts w:ascii="Times New Roman" w:hAnsi="Times New Roman" w:cs="Times New Roman"/>
+          <w:sz w:val="26"/>
+          <w:szCs w:val="26"/>
+        </w:rPr>
+        <w:tab/>
+      </w:r>
+      <w:r>
+        <w:rPr>
+          <w:rFonts w:ascii="Times New Roman" w:hAnsi="Times New Roman" w:cs="Times New Roman"/>
+          <w:sz w:val="26"/>
+          <w:szCs w:val="26"/>
+        </w:rPr>
+        <w:tab/>
+      </w:r>
+      <w:r>
+        <w:rPr>
+          <w:rFonts w:ascii="Times New Roman" w:hAnsi="Times New Roman" w:cs="Times New Roman"/>
+          <w:sz w:val="26"/>
+          <w:szCs w:val="26"/>
+        </w:rPr>
+        <w:tab/>
+      </w:r>
+      <w:r>
+        <w:rPr>
+          <w:rFonts w:ascii="Times New Roman" w:hAnsi="Times New Roman" w:cs="Times New Roman"/>
+          <w:sz w:val="26"/>
+          <w:szCs w:val="26"/>
+        </w:rPr>
+        <w:tab/>
+      </w:r>
+      <w:r>
+        <w:rPr>
+          <w:rFonts w:ascii="Times New Roman" w:hAnsi="Times New Roman" w:cs="Times New Roman"/>
+          <w:sz w:val="26"/>
+          <w:szCs w:val="26"/>
+        </w:rPr>
+        <w:t>Texte texte</w:t>
+      </w:r>
+      <w:r>
+        <w:rPr>
+          <w:rFonts w:ascii="Times New Roman" w:hAnsi="Times New Roman" w:cs="Times New Roman"/>
+          <w:sz w:val="26"/>
+          <w:szCs w:val="26"/>
+        </w:rPr>
+        <w:t xml:space="preserve"> </w:t>
+      </w:r>
+      <w:r>
+        <w:rPr>
+          <w:rFonts w:ascii="Times New Roman" w:hAnsi="Times New Roman" w:cs="Times New Roman"/>
           <w:sz w:val="26"/>
           <w:szCs w:val="26"/>
         </w:rPr>
@@ -233,12 +678,11 @@
           <w:sz w:val="26"/>
           <w:szCs w:val="26"/>
         </w:rPr>
-        <w:t xml:space="preserve"> texte texte texte </w:t>
-      </w:r>
-      <w:r>
-        <w:rPr>
-          <w:rFonts w:ascii="Times New Roman" w:hAnsi="Times New Roman" w:cs="Times New Roman"/>
-          <w:b/>
+        <w:t xml:space="preserve"> </w:t>
+      </w:r>
+      <w:r>
+        <w:rPr>
+          <w:rFonts w:ascii="Times New Roman" w:hAnsi="Times New Roman" w:cs="Times New Roman"/>
           <w:sz w:val="26"/>
           <w:szCs w:val="26"/>
         </w:rPr>
@@ -250,415 +694,6 @@
           <w:sz w:val="26"/>
           <w:szCs w:val="26"/>
         </w:rPr>
-        <w:t xml:space="preserve"> texte texte texte texte texte texte texte texte texte texte texte texte texte texte texte texte texte texte texte texte texte texte texte texte texte texte texte texte texte texte texte texte texte texte texte texte.</w:t>
-      </w:r>
-      <w:r>
-        <w:rPr>
-          <w:rFonts w:ascii="Times New Roman" w:hAnsi="Times New Roman" w:cs="Times New Roman"/>
-          <w:sz w:val="26"/>
-          <w:szCs w:val="26"/>
-        </w:rPr>
-        <w:t xml:space="preserve"> </w:t>
-      </w:r>
-      <w:r>
-        <w:rPr>
-          <w:rFonts w:ascii="Times New Roman" w:hAnsi="Times New Roman" w:cs="Times New Roman"/>
-          <w:sz w:val="26"/>
-          <w:szCs w:val="26"/>
-        </w:rPr>
-        <w:t>}</w:t>
-      </w:r>
-    </w:p>
-    <w:p>
-      <w:pPr>
-        <w:spacing w:line="276" w:lineRule="auto"/>
-        <w:ind w:left="708"/>
-        <w:jc w:val="both"/>
-        <w:rPr>
-          <w:rFonts w:ascii="Times New Roman" w:hAnsi="Times New Roman" w:cs="Times New Roman"/>
-          <w:sz w:val="26"/>
-          <w:szCs w:val="26"/>
-        </w:rPr>
-      </w:pPr>
-    </w:p>
-    <w:p>
-      <w:pPr>
-        <w:spacing w:line="276" w:lineRule="auto"/>
-        <w:ind w:left="708"/>
-        <w:jc w:val="both"/>
-        <w:rPr>
-          <w:rFonts w:ascii="Times New Roman" w:hAnsi="Times New Roman" w:cs="Times New Roman"/>
-          <w:sz w:val="26"/>
-          <w:szCs w:val="26"/>
-          <w:u w:val="single"/>
-        </w:rPr>
-      </w:pPr>
-      <w:r>
-        <w:rPr>
-          <w:rFonts w:ascii="Times New Roman" w:hAnsi="Times New Roman" w:cs="Times New Roman"/>
-          <w:sz w:val="26"/>
-          <w:szCs w:val="26"/>
-          <w:u w:val="single"/>
-        </w:rPr>
-        <w:t>{</w:t>
-      </w:r>
-      <w:r>
-        <w:rPr>
-          <w:rFonts w:ascii="Times New Roman" w:hAnsi="Times New Roman" w:cs="Times New Roman"/>
-          <w:sz w:val="26"/>
-          <w:szCs w:val="26"/>
-          <w:u w:val="single"/>
-        </w:rPr>
-        <w:t xml:space="preserve"> </w:t>
-      </w:r>
-      <w:r>
-        <w:rPr>
-          <w:rFonts w:ascii="Times New Roman" w:hAnsi="Times New Roman" w:cs="Times New Roman"/>
-          <w:sz w:val="26"/>
-          <w:szCs w:val="26"/>
-          <w:u w:val="single"/>
-        </w:rPr>
-        <w:t>Équivalent 'N.'</w:t>
-      </w:r>
-      <w:r>
-        <w:rPr>
-          <w:rFonts w:ascii="Times New Roman" w:hAnsi="Times New Roman" w:cs="Times New Roman"/>
-          <w:sz w:val="26"/>
-          <w:szCs w:val="26"/>
-          <w:u w:val="single"/>
-        </w:rPr>
-        <w:t xml:space="preserve"> </w:t>
-      </w:r>
-      <w:r>
-        <w:rPr>
-          <w:rFonts w:ascii="Times New Roman" w:hAnsi="Times New Roman" w:cs="Times New Roman"/>
-          <w:sz w:val="26"/>
-          <w:szCs w:val="26"/>
-          <w:u w:val="single"/>
-        </w:rPr>
-        <w:t>}</w:t>
-      </w:r>
-    </w:p>
-    <w:p>
-      <w:pPr>
-        <w:spacing w:line="276" w:lineRule="auto"/>
-        <w:ind w:left="708"/>
-        <w:jc w:val="both"/>
-        <w:rPr>
-          <w:rFonts w:ascii="Times New Roman" w:hAnsi="Times New Roman" w:cs="Times New Roman"/>
-          <w:sz w:val="26"/>
-          <w:szCs w:val="26"/>
-        </w:rPr>
-      </w:pPr>
-    </w:p>
-    <w:p>
-      <w:pPr>
-        <w:spacing w:line="276" w:lineRule="auto"/>
-        <w:ind w:left="1416"/>
-        <w:jc w:val="both"/>
-        <w:rPr>
-          <w:rFonts w:ascii="Times New Roman" w:hAnsi="Times New Roman" w:cs="Times New Roman"/>
-          <w:sz w:val="26"/>
-          <w:szCs w:val="26"/>
-        </w:rPr>
-      </w:pPr>
-      <w:r>
-        <w:rPr>
-          <w:rFonts w:ascii="Times New Roman" w:hAnsi="Times New Roman" w:cs="Times New Roman"/>
-          <w:sz w:val="26"/>
-          <w:szCs w:val="26"/>
-        </w:rPr>
-        <w:t>{</w:t>
-      </w:r>
-      <w:r>
-        <w:rPr>
-          <w:rFonts w:ascii="Times New Roman" w:hAnsi="Times New Roman" w:cs="Times New Roman"/>
-          <w:sz w:val="26"/>
-          <w:szCs w:val="26"/>
-        </w:rPr>
-        <w:t xml:space="preserve"> </w:t>
-      </w:r>
-      <w:r>
-        <w:rPr>
-          <w:rFonts w:ascii="Times New Roman" w:hAnsi="Times New Roman" w:cs="Times New Roman"/>
-          <w:sz w:val="26"/>
-          <w:szCs w:val="26"/>
-        </w:rPr>
-        <w:t>Texte texte texte texte texte texte texte texte texte texte texte texte texte texte texte texte texte texte texte texte texte texte texte texte texte texte texte texte texte texte texte texte texte texte texte texte texte texte texte texte.</w:t>
-      </w:r>
-      <w:r>
-        <w:rPr>
-          <w:rFonts w:ascii="Times New Roman" w:hAnsi="Times New Roman" w:cs="Times New Roman"/>
-          <w:sz w:val="26"/>
-          <w:szCs w:val="26"/>
-        </w:rPr>
-        <w:t xml:space="preserve"> </w:t>
-      </w:r>
-      <w:r>
-        <w:rPr>
-          <w:rFonts w:ascii="Times New Roman" w:hAnsi="Times New Roman" w:cs="Times New Roman"/>
-          <w:sz w:val="26"/>
-          <w:szCs w:val="26"/>
-        </w:rPr>
-        <w:t>}</w:t>
-      </w:r>
-    </w:p>
-    <w:p>
-      <w:pPr>
-        <w:spacing w:line="276" w:lineRule="auto"/>
-        <w:ind w:left="1416"/>
-        <w:jc w:val="both"/>
-        <w:rPr>
-          <w:rFonts w:ascii="Times New Roman" w:hAnsi="Times New Roman" w:cs="Times New Roman"/>
-          <w:sz w:val="26"/>
-          <w:szCs w:val="26"/>
-        </w:rPr>
-      </w:pPr>
-    </w:p>
-    <w:p>
-      <w:pPr>
-        <w:spacing w:line="276" w:lineRule="auto"/>
-        <w:ind w:left="1416"/>
-        <w:jc w:val="both"/>
-        <w:rPr>
-          <w:rFonts w:ascii="Times New Roman" w:hAnsi="Times New Roman" w:cs="Times New Roman"/>
-          <w:sz w:val="26"/>
-          <w:szCs w:val="26"/>
-          <w:u w:val="single"/>
-        </w:rPr>
-      </w:pPr>
-      <w:r>
-        <w:rPr>
-          <w:rFonts w:ascii="Times New Roman" w:hAnsi="Times New Roman" w:cs="Times New Roman"/>
-          <w:sz w:val="26"/>
-          <w:szCs w:val="26"/>
-          <w:u w:val="single"/>
-        </w:rPr>
-        <w:t>{</w:t>
-      </w:r>
-      <w:r>
-        <w:rPr>
-          <w:rFonts w:ascii="Times New Roman" w:hAnsi="Times New Roman" w:cs="Times New Roman"/>
-          <w:sz w:val="26"/>
-          <w:szCs w:val="26"/>
-          <w:u w:val="single"/>
-        </w:rPr>
-        <w:t xml:space="preserve"> </w:t>
-      </w:r>
-      <w:r>
-        <w:rPr>
-          <w:rFonts w:ascii="Times New Roman" w:hAnsi="Times New Roman" w:cs="Times New Roman"/>
-          <w:sz w:val="26"/>
-          <w:szCs w:val="26"/>
-          <w:u w:val="single"/>
-        </w:rPr>
-        <w:t>Équivalent 'N.N.'</w:t>
-      </w:r>
-      <w:r>
-        <w:rPr>
-          <w:rFonts w:ascii="Times New Roman" w:hAnsi="Times New Roman" w:cs="Times New Roman"/>
-          <w:sz w:val="26"/>
-          <w:szCs w:val="26"/>
-          <w:u w:val="single"/>
-        </w:rPr>
-        <w:t xml:space="preserve"> </w:t>
-      </w:r>
-      <w:r>
-        <w:rPr>
-          <w:rFonts w:ascii="Times New Roman" w:hAnsi="Times New Roman" w:cs="Times New Roman"/>
-          <w:sz w:val="26"/>
-          <w:szCs w:val="26"/>
-          <w:u w:val="single"/>
-        </w:rPr>
-        <w:t>}</w:t>
-      </w:r>
-    </w:p>
-    <w:p>
-      <w:pPr>
-        <w:spacing w:line="276" w:lineRule="auto"/>
-        <w:ind w:left="1416"/>
-        <w:jc w:val="both"/>
-        <w:rPr>
-          <w:rFonts w:ascii="Times New Roman" w:hAnsi="Times New Roman" w:cs="Times New Roman"/>
-          <w:sz w:val="26"/>
-          <w:szCs w:val="26"/>
-        </w:rPr>
-      </w:pPr>
-    </w:p>
-    <w:p>
-      <w:pPr>
-        <w:spacing w:line="276" w:lineRule="auto"/>
-        <w:ind w:left="2124"/>
-        <w:jc w:val="both"/>
-        <w:rPr>
-          <w:rFonts w:ascii="Times New Roman" w:hAnsi="Times New Roman" w:cs="Times New Roman"/>
-          <w:sz w:val="26"/>
-          <w:szCs w:val="26"/>
-        </w:rPr>
-      </w:pPr>
-      <w:r>
-        <w:rPr>
-          <w:rFonts w:ascii="Times New Roman" w:hAnsi="Times New Roman" w:cs="Times New Roman"/>
-          <w:sz w:val="26"/>
-          <w:szCs w:val="26"/>
-        </w:rPr>
-        <w:t>{</w:t>
-      </w:r>
-      <w:r>
-        <w:rPr>
-          <w:rFonts w:ascii="Times New Roman" w:hAnsi="Times New Roman" w:cs="Times New Roman"/>
-          <w:sz w:val="26"/>
-          <w:szCs w:val="26"/>
-        </w:rPr>
-        <w:t xml:space="preserve"> </w:t>
-      </w:r>
-      <w:r>
-        <w:rPr>
-          <w:rFonts w:ascii="Times New Roman" w:hAnsi="Times New Roman" w:cs="Times New Roman"/>
-          <w:sz w:val="26"/>
-          <w:szCs w:val="26"/>
-        </w:rPr>
-        <w:t>Texte texte texte texte texte texte texte texte texte texte texte texte texte texte texte texte texte texte texte texte texte texte texte texte texte texte texte texte texte texte texte texte texte texte texte texte.</w:t>
-      </w:r>
-      <w:r>
-        <w:rPr>
-          <w:rFonts w:ascii="Times New Roman" w:hAnsi="Times New Roman" w:cs="Times New Roman"/>
-          <w:sz w:val="26"/>
-          <w:szCs w:val="26"/>
-        </w:rPr>
-        <w:t xml:space="preserve"> </w:t>
-      </w:r>
-      <w:r>
-        <w:rPr>
-          <w:rFonts w:ascii="Times New Roman" w:hAnsi="Times New Roman" w:cs="Times New Roman"/>
-          <w:sz w:val="26"/>
-          <w:szCs w:val="26"/>
-        </w:rPr>
-        <w:t>}</w:t>
-      </w:r>
-    </w:p>
-    <w:p>
-      <w:pPr>
-        <w:spacing w:line="276" w:lineRule="auto"/>
-        <w:ind w:left="2124"/>
-        <w:jc w:val="both"/>
-        <w:rPr>
-          <w:rFonts w:ascii="Times New Roman" w:hAnsi="Times New Roman" w:cs="Times New Roman"/>
-          <w:sz w:val="26"/>
-          <w:szCs w:val="26"/>
-        </w:rPr>
-      </w:pPr>
-    </w:p>
-    <w:p>
-      <w:pPr>
-        <w:spacing w:line="276" w:lineRule="auto"/>
-        <w:ind w:left="2124"/>
-        <w:jc w:val="both"/>
-        <w:rPr>
-          <w:rFonts w:ascii="Times New Roman" w:hAnsi="Times New Roman" w:cs="Times New Roman"/>
-          <w:sz w:val="26"/>
-          <w:szCs w:val="26"/>
-        </w:rPr>
-      </w:pPr>
-      <w:r>
-        <w:rPr>
-          <w:rFonts w:ascii="Times New Roman" w:hAnsi="Times New Roman" w:cs="Times New Roman"/>
-          <w:sz w:val="26"/>
-          <w:szCs w:val="26"/>
-          <w:u w:val="single"/>
-        </w:rPr>
-        <w:t>{</w:t>
-      </w:r>
-      <w:r>
-        <w:rPr>
-          <w:rFonts w:ascii="Times New Roman" w:hAnsi="Times New Roman" w:cs="Times New Roman"/>
-          <w:sz w:val="26"/>
-          <w:szCs w:val="26"/>
-          <w:u w:val="single"/>
-        </w:rPr>
-        <w:t xml:space="preserve"> </w:t>
-      </w:r>
-      <w:r>
-        <w:rPr>
-          <w:rFonts w:ascii="Times New Roman" w:hAnsi="Times New Roman" w:cs="Times New Roman"/>
-          <w:sz w:val="26"/>
-          <w:szCs w:val="26"/>
-          <w:u w:val="single"/>
-        </w:rPr>
-        <w:t>Équivalent 'N.N.N.'</w:t>
-      </w:r>
-      <w:r>
-        <w:rPr>
-          <w:rFonts w:ascii="Times New Roman" w:hAnsi="Times New Roman" w:cs="Times New Roman"/>
-          <w:sz w:val="26"/>
-          <w:szCs w:val="26"/>
-          <w:u w:val="single"/>
-        </w:rPr>
-        <w:t xml:space="preserve"> </w:t>
-      </w:r>
-      <w:r>
-        <w:rPr>
-          <w:rFonts w:ascii="Times New Roman" w:hAnsi="Times New Roman" w:cs="Times New Roman"/>
-          <w:sz w:val="26"/>
-          <w:szCs w:val="26"/>
-          <w:u w:val="single"/>
-        </w:rPr>
-        <w:t>}</w:t>
-      </w:r>
-    </w:p>
-    <w:p>
-      <w:pPr>
-        <w:spacing w:line="276" w:lineRule="auto"/>
-        <w:ind w:left="2124"/>
-        <w:jc w:val="both"/>
-        <w:rPr>
-          <w:rFonts w:ascii="Times New Roman" w:hAnsi="Times New Roman" w:cs="Times New Roman"/>
-          <w:sz w:val="26"/>
-          <w:szCs w:val="26"/>
-        </w:rPr>
-      </w:pPr>
-    </w:p>
-    <w:p>
-      <w:pPr>
-        <w:spacing w:line="276" w:lineRule="auto"/>
-        <w:ind w:left="2832"/>
-        <w:jc w:val="both"/>
-        <w:rPr>
-          <w:rFonts w:ascii="Times New Roman" w:hAnsi="Times New Roman" w:cs="Times New Roman"/>
-          <w:sz w:val="26"/>
-          <w:szCs w:val="26"/>
-        </w:rPr>
-      </w:pPr>
-      <w:r>
-        <w:rPr>
-          <w:rFonts w:ascii="Times New Roman" w:hAnsi="Times New Roman" w:cs="Times New Roman"/>
-          <w:sz w:val="26"/>
-          <w:szCs w:val="26"/>
-        </w:rPr>
-        <w:t>{</w:t>
-      </w:r>
-      <w:r>
-        <w:rPr>
-          <w:rFonts w:ascii="Times New Roman" w:hAnsi="Times New Roman" w:cs="Times New Roman"/>
-          <w:sz w:val="26"/>
-          <w:szCs w:val="26"/>
-        </w:rPr>
-        <w:t xml:space="preserve"> </w:t>
-      </w:r>
-      <w:r>
-        <w:rPr>
-          <w:rFonts w:ascii="Times New Roman" w:hAnsi="Times New Roman" w:cs="Times New Roman"/>
-          <w:sz w:val="26"/>
-          <w:szCs w:val="26"/>
-        </w:rPr>
-        <w:t>Texte texte</w:t>
-      </w:r>
-      <w:r>
-        <w:rPr>
-          <w:rFonts w:ascii="Times New Roman" w:hAnsi="Times New Roman" w:cs="Times New Roman"/>
-          <w:sz w:val="26"/>
-          <w:szCs w:val="26"/>
-        </w:rPr>
         <w:t xml:space="preserve"> </w:t>
       </w:r>
       <w:r>
@@ -1115,226 +1150,231 @@
           <w:sz w:val="26"/>
           <w:szCs w:val="26"/>
         </w:rPr>
-        <w:t>texte</w:t>
-      </w:r>
-      <w:r>
-        <w:rPr>
-          <w:rFonts w:ascii="Times New Roman" w:hAnsi="Times New Roman" w:cs="Times New Roman"/>
-          <w:sz w:val="26"/>
-          <w:szCs w:val="26"/>
-        </w:rPr>
-        <w:t xml:space="preserve"> </w:t>
-      </w:r>
-      <w:r>
-        <w:rPr>
-          <w:rFonts w:ascii="Times New Roman" w:hAnsi="Times New Roman" w:cs="Times New Roman"/>
-          <w:sz w:val="26"/>
-          <w:szCs w:val="26"/>
-        </w:rPr>
-        <w:t>texte</w:t>
-      </w:r>
-      <w:r>
-        <w:rPr>
-          <w:rFonts w:ascii="Times New Roman" w:hAnsi="Times New Roman" w:cs="Times New Roman"/>
-          <w:sz w:val="26"/>
-          <w:szCs w:val="26"/>
-        </w:rPr>
-        <w:t xml:space="preserve"> </w:t>
-      </w:r>
-      <w:r>
-        <w:rPr>
-          <w:rFonts w:ascii="Times New Roman" w:hAnsi="Times New Roman" w:cs="Times New Roman"/>
-          <w:sz w:val="26"/>
-          <w:szCs w:val="26"/>
-        </w:rPr>
         <w:t>texte.</w:t>
       </w:r>
-      <w:r>
-        <w:rPr>
-          <w:rFonts w:ascii="Times New Roman" w:hAnsi="Times New Roman" w:cs="Times New Roman"/>
-          <w:sz w:val="26"/>
-          <w:szCs w:val="26"/>
-        </w:rPr>
-        <w:t xml:space="preserve"> </w:t>
-      </w:r>
-      <w:r>
-        <w:rPr>
-          <w:rFonts w:ascii="Times New Roman" w:hAnsi="Times New Roman" w:cs="Times New Roman"/>
-          <w:sz w:val="26"/>
-          <w:szCs w:val="26"/>
-        </w:rPr>
-        <w:t>}</w:t>
-      </w:r>
-    </w:p>
-    <w:p>
-      <w:pPr>
-        <w:spacing w:line="276" w:lineRule="auto"/>
-        <w:rPr>
-          <w:rFonts w:ascii="Times New Roman" w:hAnsi="Times New Roman" w:cs="Times New Roman"/>
-          <w:sz w:val="26"/>
-          <w:szCs w:val="26"/>
-        </w:rPr>
-      </w:pPr>
-    </w:p>
-    <w:p>
-      <w:pPr>
-        <w:spacing w:line="276" w:lineRule="auto"/>
-        <w:jc w:val="both"/>
-        <w:rPr>
-          <w:rFonts w:ascii="Courier New" w:hAnsi="Courier New" w:cs="Courier New"/>
-          <w:sz w:val="26"/>
-          <w:szCs w:val="26"/>
-        </w:rPr>
-      </w:pPr>
-      <w:r>
-        <w:rPr>
-          <w:rFonts w:ascii="Courier New" w:hAnsi="Courier New" w:cs="Courier New"/>
-          <w:sz w:val="26"/>
-          <w:szCs w:val="26"/>
-        </w:rPr>
-        <w:t xml:space="preserve">Note : Cette </w:t>
-      </w:r>
-      <w:r>
-        <w:rPr>
-          <w:rFonts w:ascii="Courier New" w:hAnsi="Courier New" w:cs="Courier New"/>
-          <w:sz w:val="26"/>
-          <w:szCs w:val="26"/>
+    </w:p>
+    <w:p>
+      <w:pPr>
+        <w:spacing w:line="276" w:lineRule="auto"/>
+        <w:jc w:val="both"/>
+        <w:rPr>
+          <w:rFonts w:ascii="Times New Roman" w:hAnsi="Times New Roman" w:cs="Times New Roman"/>
+          <w:sz w:val="26"/>
+          <w:szCs w:val="26"/>
+        </w:rPr>
+      </w:pPr>
+    </w:p>
+    <w:p>
+      <w:pPr>
+        <w:spacing w:line="276" w:lineRule="auto"/>
+        <w:jc w:val="both"/>
+        <w:rPr>
+          <w:rFonts w:ascii="Times New Roman" w:hAnsi="Times New Roman" w:cs="Times New Roman"/>
+          <w:sz w:val="26"/>
+          <w:szCs w:val="26"/>
+        </w:rPr>
+      </w:pPr>
+    </w:p>
+    <w:p>
+      <w:pPr>
+        <w:spacing w:line="276" w:lineRule="auto"/>
+        <w:jc w:val="both"/>
+        <w:rPr>
+          <w:rFonts w:ascii="Times New Roman" w:hAnsi="Times New Roman" w:cs="Times New Roman"/>
+          <w:sz w:val="26"/>
+          <w:szCs w:val="26"/>
+        </w:rPr>
+      </w:pPr>
+    </w:p>
+    <w:p>
+      <w:pPr>
+        <w:spacing w:line="276" w:lineRule="auto"/>
+        <w:jc w:val="both"/>
+        <w:rPr>
+          <w:rFonts w:ascii="Times New Roman" w:hAnsi="Times New Roman" w:cs="Times New Roman"/>
+          <w:sz w:val="26"/>
+          <w:szCs w:val="26"/>
+        </w:rPr>
+      </w:pPr>
+    </w:p>
+    <w:p>
+      <w:pPr>
+        <w:spacing w:line="276" w:lineRule="auto"/>
+        <w:jc w:val="both"/>
+        <w:rPr>
+          <w:rFonts w:ascii="Times New Roman" w:hAnsi="Times New Roman" w:cs="Times New Roman"/>
+          <w:sz w:val="26"/>
+          <w:szCs w:val="26"/>
+        </w:rPr>
+      </w:pPr>
+    </w:p>
+    <w:p>
+      <w:pPr>
+        <w:spacing w:line="276" w:lineRule="auto"/>
+        <w:jc w:val="both"/>
+        <w:rPr>
+          <w:rFonts w:ascii="Courier New" w:hAnsi="Courier New" w:cs="Courier New"/>
+          <w:sz w:val="22"/>
+          <w:szCs w:val="22"/>
+        </w:rPr>
+      </w:pPr>
+      <w:r>
+        <w:rPr>
+          <w:rFonts w:ascii="Courier New" w:hAnsi="Courier New" w:cs="Courier New"/>
+          <w:sz w:val="22"/>
+          <w:szCs w:val="22"/>
+        </w:rPr>
+        <w:t>NB</w:t>
+      </w:r>
+      <w:r>
+        <w:rPr>
+          <w:rFonts w:ascii="Courier New" w:hAnsi="Courier New" w:cs="Courier New"/>
+          <w:sz w:val="22"/>
+          <w:szCs w:val="22"/>
+        </w:rPr>
+        <w:t xml:space="preserve"> : Cette </w:t>
+      </w:r>
+      <w:r>
+        <w:rPr>
+          <w:rFonts w:ascii="Courier New" w:hAnsi="Courier New" w:cs="Courier New"/>
+          <w:sz w:val="22"/>
+          <w:szCs w:val="22"/>
         </w:rPr>
         <w:t xml:space="preserve">première </w:t>
       </w:r>
       <w:r>
         <w:rPr>
           <w:rFonts w:ascii="Courier New" w:hAnsi="Courier New" w:cs="Courier New"/>
-          <w:sz w:val="26"/>
-          <w:szCs w:val="26"/>
+          <w:sz w:val="22"/>
+          <w:szCs w:val="22"/>
         </w:rPr>
         <w:t xml:space="preserve">structure a un problème — au-delà </w:t>
       </w:r>
       <w:r>
         <w:rPr>
           <w:rFonts w:ascii="Courier New" w:hAnsi="Courier New" w:cs="Courier New"/>
-          <w:sz w:val="26"/>
-          <w:szCs w:val="26"/>
+          <w:sz w:val="22"/>
+          <w:szCs w:val="22"/>
         </w:rPr>
         <w:t>d'un point, c'est spatiovore.</w:t>
       </w:r>
       <w:r>
         <w:rPr>
           <w:rFonts w:ascii="Courier New" w:hAnsi="Courier New" w:cs="Courier New"/>
-          <w:sz w:val="26"/>
-          <w:szCs w:val="26"/>
+          <w:sz w:val="22"/>
+          <w:szCs w:val="22"/>
         </w:rPr>
         <w:t xml:space="preserve"> [</w:t>
       </w:r>
       <w:r>
         <w:rPr>
           <w:rFonts w:ascii="Courier New" w:hAnsi="Courier New" w:cs="Courier New"/>
-          <w:sz w:val="26"/>
-          <w:szCs w:val="26"/>
+          <w:sz w:val="22"/>
+          <w:szCs w:val="22"/>
         </w:rPr>
         <w:t>Je</w:t>
       </w:r>
       <w:r>
         <w:rPr>
           <w:rFonts w:ascii="Courier New" w:hAnsi="Courier New" w:cs="Courier New"/>
-          <w:sz w:val="26"/>
-          <w:szCs w:val="26"/>
+          <w:sz w:val="22"/>
+          <w:szCs w:val="22"/>
         </w:rPr>
         <w:t xml:space="preserve"> rappelle que ces fiches doivent être minimales car compatibles avec un usage restreint à </w:t>
       </w:r>
       <w:r>
         <w:rPr>
           <w:rFonts w:ascii="Courier New" w:hAnsi="Courier New" w:cs="Courier New"/>
-          <w:sz w:val="26"/>
-          <w:szCs w:val="26"/>
+          <w:sz w:val="22"/>
+          <w:szCs w:val="22"/>
         </w:rPr>
         <w:t>un stylo plume et une feuille —</w:t>
       </w:r>
       <w:r>
         <w:rPr>
           <w:rFonts w:ascii="Courier New" w:hAnsi="Courier New" w:cs="Courier New"/>
-          <w:sz w:val="26"/>
-          <w:szCs w:val="26"/>
-        </w:rPr>
-        <w:t xml:space="preserve"> </w:t>
-      </w:r>
-      <w:r>
-        <w:rPr>
-          <w:rFonts w:ascii="Courier New" w:hAnsi="Courier New" w:cs="Courier New"/>
-          <w:sz w:val="26"/>
-          <w:szCs w:val="26"/>
+          <w:sz w:val="22"/>
+          <w:szCs w:val="22"/>
+        </w:rPr>
+        <w:t xml:space="preserve"> </w:t>
+      </w:r>
+      <w:r>
+        <w:rPr>
+          <w:rFonts w:ascii="Courier New" w:hAnsi="Courier New" w:cs="Courier New"/>
+          <w:sz w:val="22"/>
+          <w:szCs w:val="22"/>
         </w:rPr>
         <w:t>on ne considère ni différentes couleurs ni diffé</w:t>
       </w:r>
       <w:r>
         <w:rPr>
           <w:rFonts w:ascii="Courier New" w:hAnsi="Courier New" w:cs="Courier New"/>
-          <w:sz w:val="26"/>
-          <w:szCs w:val="26"/>
+          <w:sz w:val="22"/>
+          <w:szCs w:val="22"/>
         </w:rPr>
         <w:t>rentes mines ni différentes tailles</w:t>
       </w:r>
       <w:r>
         <w:rPr>
           <w:rFonts w:ascii="Courier New" w:hAnsi="Courier New" w:cs="Courier New"/>
-          <w:sz w:val="26"/>
-          <w:szCs w:val="26"/>
+          <w:sz w:val="22"/>
+          <w:szCs w:val="22"/>
         </w:rPr>
         <w:t xml:space="preserve"> comme significatives et les seuls styles autorisés sont le soulignage pour les ti</w:t>
       </w:r>
       <w:r>
         <w:rPr>
           <w:rFonts w:ascii="Courier New" w:hAnsi="Courier New" w:cs="Courier New"/>
-          <w:sz w:val="26"/>
-          <w:szCs w:val="26"/>
+          <w:sz w:val="22"/>
+          <w:szCs w:val="22"/>
         </w:rPr>
         <w:t>tres et l'entourage ou surligna</w:t>
       </w:r>
       <w:r>
         <w:rPr>
           <w:rFonts w:ascii="Courier New" w:hAnsi="Courier New" w:cs="Courier New"/>
-          <w:sz w:val="26"/>
-          <w:szCs w:val="26"/>
+          <w:sz w:val="22"/>
+          <w:szCs w:val="22"/>
         </w:rPr>
         <w:t>ge [on préférera l</w:t>
       </w:r>
       <w:r>
         <w:rPr>
           <w:rFonts w:ascii="Courier New" w:hAnsi="Courier New" w:cs="Courier New"/>
-          <w:sz w:val="26"/>
-          <w:szCs w:val="26"/>
+          <w:sz w:val="22"/>
+          <w:szCs w:val="22"/>
         </w:rPr>
         <w:t>'entourage</w:t>
       </w:r>
       <w:r>
         <w:rPr>
           <w:rFonts w:ascii="Courier New" w:hAnsi="Courier New" w:cs="Courier New"/>
-          <w:sz w:val="26"/>
-          <w:szCs w:val="26"/>
+          <w:sz w:val="22"/>
+          <w:szCs w:val="22"/>
         </w:rPr>
         <w:t>]</w:t>
       </w:r>
       <w:r>
         <w:rPr>
           <w:rFonts w:ascii="Courier New" w:hAnsi="Courier New" w:cs="Courier New"/>
-          <w:sz w:val="26"/>
-          <w:szCs w:val="26"/>
+          <w:sz w:val="22"/>
+          <w:szCs w:val="22"/>
         </w:rPr>
         <w:t xml:space="preserve"> – ici symbolisé en gras –</w:t>
       </w:r>
       <w:r>
         <w:rPr>
           <w:rFonts w:ascii="Courier New" w:hAnsi="Courier New" w:cs="Courier New"/>
-          <w:sz w:val="26"/>
-          <w:szCs w:val="26"/>
+          <w:sz w:val="22"/>
+          <w:szCs w:val="22"/>
         </w:rPr>
         <w:t xml:space="preserve"> pour les termes-clefs.</w:t>
       </w:r>
       <w:r>
         <w:rPr>
           <w:rFonts w:ascii="Courier New" w:hAnsi="Courier New" w:cs="Courier New"/>
-          <w:sz w:val="26"/>
-          <w:szCs w:val="26"/>
+          <w:sz w:val="22"/>
+          <w:szCs w:val="22"/>
         </w:rPr>
         <w:t>]</w:t>
       </w:r>
@@ -1418,6 +1458,7 @@
     <w:p>
       <w:pPr>
         <w:spacing w:line="276" w:lineRule="auto"/>
+        <w:jc w:val="both"/>
         <w:rPr>
           <w:rFonts w:ascii="Times New Roman" w:hAnsi="Times New Roman" w:cs="Times New Roman"/>
           <w:sz w:val="26"/>
@@ -1485,6 +1526,7 @@
     <w:p>
       <w:pPr>
         <w:spacing w:line="276" w:lineRule="auto"/>
+        <w:jc w:val="both"/>
         <w:rPr>
           <w:rFonts w:ascii="Times New Roman" w:hAnsi="Times New Roman" w:cs="Times New Roman"/>
           <w:sz w:val="26"/>
@@ -1580,8 +1622,183 @@
       <w:r>
         <w:rPr>
           <w:rFonts w:ascii="Times New Roman" w:hAnsi="Times New Roman" w:cs="Times New Roman"/>
-          <w:sz w:val="26"/>
-          <w:szCs w:val="26"/>
+          <w:b/>
+          <w:sz w:val="26"/>
+          <w:szCs w:val="26"/>
+        </w:rPr>
+        <w:t>Texte</w:t>
+      </w:r>
+      <w:r>
+        <w:rPr>
+          <w:rFonts w:ascii="Times New Roman" w:hAnsi="Times New Roman" w:cs="Times New Roman"/>
+          <w:sz w:val="26"/>
+          <w:szCs w:val="26"/>
+        </w:rPr>
+        <w:t xml:space="preserve"> texte texte texte texte texte texte texte texte texte texte texte texte texte texte texte texte texte texte texte texte texte texte texte texte texte texte texte texte texte texte texte texte texte texte texte texte texte texte texte text</w:t>
+      </w:r>
+      <w:r>
+        <w:rPr>
+          <w:rFonts w:ascii="Times New Roman" w:hAnsi="Times New Roman" w:cs="Times New Roman"/>
+          <w:sz w:val="26"/>
+          <w:szCs w:val="26"/>
+        </w:rPr>
+        <w:t>e texte texte texte texte texte.</w:t>
+      </w:r>
+    </w:p>
+    <w:p>
+      <w:pPr>
+        <w:spacing w:line="276" w:lineRule="auto"/>
+        <w:jc w:val="both"/>
+        <w:rPr>
+          <w:rFonts w:ascii="Times New Roman" w:hAnsi="Times New Roman" w:cs="Times New Roman"/>
+          <w:sz w:val="26"/>
+          <w:szCs w:val="26"/>
+        </w:rPr>
+      </w:pPr>
+    </w:p>
+    <w:p>
+      <w:pPr>
+        <w:spacing w:line="276" w:lineRule="auto"/>
+        <w:jc w:val="both"/>
+        <w:rPr>
+          <w:rFonts w:ascii="Times New Roman" w:hAnsi="Times New Roman" w:cs="Times New Roman"/>
+          <w:sz w:val="26"/>
+          <w:szCs w:val="26"/>
+        </w:rPr>
+      </w:pPr>
+      <w:r>
+        <w:rPr>
+          <w:rFonts w:ascii="Times New Roman" w:hAnsi="Times New Roman" w:cs="Times New Roman"/>
+          <w:sz w:val="26"/>
+          <w:szCs w:val="26"/>
+        </w:rPr>
+        <w:t xml:space="preserve">Texte </w:t>
+      </w:r>
+      <w:r>
+        <w:rPr>
+          <w:rFonts w:ascii="Times New Roman" w:hAnsi="Times New Roman" w:cs="Times New Roman"/>
+          <w:sz w:val="26"/>
+          <w:szCs w:val="26"/>
+        </w:rPr>
+        <w:t xml:space="preserve">texte </w:t>
+      </w:r>
+      <w:r>
+        <w:rPr>
+          <w:rFonts w:ascii="Times New Roman" w:hAnsi="Times New Roman" w:cs="Times New Roman"/>
+          <w:b/>
+          <w:sz w:val="26"/>
+          <w:szCs w:val="26"/>
+        </w:rPr>
+        <w:t>texte</w:t>
+      </w:r>
+      <w:r>
+        <w:rPr>
+          <w:rFonts w:ascii="Times New Roman" w:hAnsi="Times New Roman" w:cs="Times New Roman"/>
+          <w:sz w:val="26"/>
+          <w:szCs w:val="26"/>
+        </w:rPr>
+        <w:t xml:space="preserve"> texte </w:t>
+      </w:r>
+      <w:r>
+        <w:rPr>
+          <w:rFonts w:ascii="Times New Roman" w:hAnsi="Times New Roman" w:cs="Times New Roman"/>
+          <w:sz w:val="26"/>
+          <w:szCs w:val="26"/>
+        </w:rPr>
+        <w:t>texte</w:t>
+      </w:r>
+      <w:r>
+        <w:rPr>
+          <w:rFonts w:ascii="Times New Roman" w:hAnsi="Times New Roman" w:cs="Times New Roman"/>
+          <w:sz w:val="26"/>
+          <w:szCs w:val="26"/>
+        </w:rPr>
+        <w:t xml:space="preserve"> texte </w:t>
+      </w:r>
+      <w:r>
+        <w:rPr>
+          <w:rFonts w:ascii="Times New Roman" w:hAnsi="Times New Roman" w:cs="Times New Roman"/>
+          <w:b/>
+          <w:sz w:val="26"/>
+          <w:szCs w:val="26"/>
+        </w:rPr>
+        <w:t>texte</w:t>
+      </w:r>
+      <w:r>
+        <w:rPr>
+          <w:rFonts w:ascii="Times New Roman" w:hAnsi="Times New Roman" w:cs="Times New Roman"/>
+          <w:sz w:val="26"/>
+          <w:szCs w:val="26"/>
+        </w:rPr>
+        <w:t xml:space="preserve"> texte </w:t>
+      </w:r>
+      <w:r>
+        <w:rPr>
+          <w:rFonts w:ascii="Times New Roman" w:hAnsi="Times New Roman" w:cs="Times New Roman"/>
+          <w:sz w:val="26"/>
+          <w:szCs w:val="26"/>
+        </w:rPr>
+        <w:t xml:space="preserve">texte </w:t>
+      </w:r>
+      <w:r>
+        <w:rPr>
+          <w:rFonts w:ascii="Times New Roman" w:hAnsi="Times New Roman" w:cs="Times New Roman"/>
+          <w:sz w:val="26"/>
+          <w:szCs w:val="26"/>
+        </w:rPr>
+        <w:t>texte texte texte texte texte texte texte texte texte texte texte texte texte texte texte texte texte texte texte texte texte texte texte texte texte texte texte texte texte texte texte texte texte texte texte texte texte texte</w:t>
+      </w:r>
+      <w:r>
+        <w:rPr>
+          <w:rFonts w:ascii="Times New Roman" w:hAnsi="Times New Roman" w:cs="Times New Roman"/>
+          <w:sz w:val="26"/>
+          <w:szCs w:val="26"/>
+        </w:rPr>
+        <w:t xml:space="preserve"> texte</w:t>
+      </w:r>
+      <w:r>
+        <w:rPr>
+          <w:rFonts w:ascii="Times New Roman" w:hAnsi="Times New Roman" w:cs="Times New Roman"/>
+          <w:sz w:val="26"/>
+          <w:szCs w:val="26"/>
+        </w:rPr>
+        <w:t>.</w:t>
+      </w:r>
+    </w:p>
+    <w:p>
+      <w:pPr>
+        <w:spacing w:line="276" w:lineRule="auto"/>
+        <w:jc w:val="both"/>
+        <w:rPr>
+          <w:rFonts w:ascii="Times New Roman" w:hAnsi="Times New Roman" w:cs="Times New Roman"/>
+          <w:sz w:val="26"/>
+          <w:szCs w:val="26"/>
+        </w:rPr>
+      </w:pPr>
+    </w:p>
+    <w:p>
+      <w:pPr>
+        <w:spacing w:line="276" w:lineRule="auto"/>
+        <w:rPr>
+          <w:rFonts w:ascii="Times New Roman" w:hAnsi="Times New Roman" w:cs="Times New Roman"/>
+          <w:sz w:val="26"/>
+          <w:szCs w:val="26"/>
+        </w:rPr>
+      </w:pPr>
+      <w:r>
+        <w:rPr>
+          <w:rFonts w:ascii="Times New Roman" w:hAnsi="Times New Roman" w:cs="Times New Roman"/>
+          <w:sz w:val="26"/>
+          <w:szCs w:val="26"/>
+        </w:rPr>
+        <w:tab/>
+      </w:r>
+      <w:r>
+        <w:rPr>
+          <w:rFonts w:ascii="Times New Roman" w:hAnsi="Times New Roman" w:cs="Times New Roman"/>
+          <w:sz w:val="26"/>
+          <w:szCs w:val="26"/>
+          <w:u w:val="single"/>
         </w:rPr>
         <w:t>{</w:t>
       </w:r>
@@ -1590,47 +1807,34 @@
           <w:rFonts w:ascii="Times New Roman" w:hAnsi="Times New Roman" w:cs="Times New Roman"/>
           <w:sz w:val="26"/>
           <w:szCs w:val="26"/>
-        </w:rPr>
-        <w:t xml:space="preserve"> </w:t>
-      </w:r>
-      <w:r>
-        <w:rPr>
-          <w:rFonts w:ascii="Times New Roman" w:hAnsi="Times New Roman" w:cs="Times New Roman"/>
-          <w:b/>
-          <w:sz w:val="26"/>
-          <w:szCs w:val="26"/>
-        </w:rPr>
-        <w:t>Texte</w:t>
-      </w:r>
-      <w:r>
-        <w:rPr>
-          <w:rFonts w:ascii="Times New Roman" w:hAnsi="Times New Roman" w:cs="Times New Roman"/>
-          <w:sz w:val="26"/>
-          <w:szCs w:val="26"/>
-        </w:rPr>
-        <w:t xml:space="preserve"> texte texte texte texte texte texte texte texte texte texte texte texte texte texte texte texte texte texte texte texte texte texte texte texte texte texte texte texte texte texte texte texte texte texte texte texte texte texte texte text</w:t>
-      </w:r>
-      <w:r>
-        <w:rPr>
-          <w:rFonts w:ascii="Times New Roman" w:hAnsi="Times New Roman" w:cs="Times New Roman"/>
-          <w:sz w:val="26"/>
-          <w:szCs w:val="26"/>
-        </w:rPr>
-        <w:t>e texte texte texte texte texte.</w:t>
-      </w:r>
-      <w:r>
-        <w:rPr>
-          <w:rFonts w:ascii="Times New Roman" w:hAnsi="Times New Roman" w:cs="Times New Roman"/>
-          <w:sz w:val="26"/>
-          <w:szCs w:val="26"/>
-        </w:rPr>
-        <w:t xml:space="preserve"> </w:t>
-      </w:r>
-      <w:r>
-        <w:rPr>
-          <w:rFonts w:ascii="Times New Roman" w:hAnsi="Times New Roman" w:cs="Times New Roman"/>
-          <w:sz w:val="26"/>
-          <w:szCs w:val="26"/>
+          <w:u w:val="single"/>
+        </w:rPr>
+        <w:t xml:space="preserve"> </w:t>
+      </w:r>
+      <w:r>
+        <w:rPr>
+          <w:rFonts w:ascii="Times New Roman" w:hAnsi="Times New Roman" w:cs="Times New Roman"/>
+          <w:sz w:val="26"/>
+          <w:szCs w:val="26"/>
+          <w:u w:val="single"/>
+        </w:rPr>
+        <w:t>Équivalent 'N.N.'</w:t>
+      </w:r>
+      <w:r>
+        <w:rPr>
+          <w:rFonts w:ascii="Times New Roman" w:hAnsi="Times New Roman" w:cs="Times New Roman"/>
+          <w:sz w:val="26"/>
+          <w:szCs w:val="26"/>
+          <w:u w:val="single"/>
+        </w:rPr>
+        <w:t xml:space="preserve"> </w:t>
+      </w:r>
+      <w:r>
+        <w:rPr>
+          <w:rFonts w:ascii="Times New Roman" w:hAnsi="Times New Roman" w:cs="Times New Roman"/>
+          <w:sz w:val="26"/>
+          <w:szCs w:val="26"/>
+          <w:u w:val="single"/>
         </w:rPr>
         <w:t>}</w:t>
       </w:r>
@@ -1662,684 +1866,438 @@
           <w:sz w:val="26"/>
           <w:szCs w:val="26"/>
         </w:rPr>
+        <w:tab/>
+      </w:r>
+      <w:r>
+        <w:rPr>
+          <w:rFonts w:ascii="Times New Roman" w:hAnsi="Times New Roman" w:cs="Times New Roman"/>
+          <w:sz w:val="26"/>
+          <w:szCs w:val="26"/>
+          <w:u w:val="single"/>
+        </w:rPr>
+        <w:t>{Équivalent 'N.N.N</w:t>
+      </w:r>
+      <w:r>
+        <w:rPr>
+          <w:rFonts w:ascii="Times New Roman" w:hAnsi="Times New Roman" w:cs="Times New Roman"/>
+          <w:sz w:val="26"/>
+          <w:szCs w:val="26"/>
+          <w:u w:val="single"/>
+        </w:rPr>
+        <w:t>.</w:t>
+      </w:r>
+      <w:r>
+        <w:rPr>
+          <w:rFonts w:ascii="Times New Roman" w:hAnsi="Times New Roman" w:cs="Times New Roman"/>
+          <w:sz w:val="26"/>
+          <w:szCs w:val="26"/>
+          <w:u w:val="single"/>
+        </w:rPr>
+        <w:t>'}</w:t>
+      </w:r>
+      <w:r>
+        <w:rPr>
+          <w:rFonts w:ascii="Times New Roman" w:hAnsi="Times New Roman" w:cs="Times New Roman"/>
+          <w:sz w:val="26"/>
+          <w:szCs w:val="26"/>
+        </w:rPr>
+        <w:tab/>
+      </w:r>
+      <w:r>
+        <w:rPr>
+          <w:rFonts w:ascii="Times New Roman" w:hAnsi="Times New Roman" w:cs="Times New Roman"/>
+          <w:sz w:val="26"/>
+          <w:szCs w:val="26"/>
+        </w:rPr>
+        <w:t>Texte texte texte texte text</w:t>
+      </w:r>
+      <w:r>
+        <w:rPr>
+          <w:rFonts w:ascii="Times New Roman" w:hAnsi="Times New Roman" w:cs="Times New Roman"/>
+          <w:sz w:val="26"/>
+          <w:szCs w:val="26"/>
+        </w:rPr>
+        <w:t xml:space="preserve">e texte texte texte texte </w:t>
+      </w:r>
+      <w:r>
+        <w:rPr>
+          <w:rFonts w:ascii="Times New Roman" w:hAnsi="Times New Roman" w:cs="Times New Roman"/>
+          <w:sz w:val="26"/>
+          <w:szCs w:val="26"/>
+        </w:rPr>
+        <w:t>texte texte texte texte texte texte texte texte texte texte texte texte texte texte texte texte texte texte texte texte texte texte texte texte texte texte texte texte texte texte texte texte.</w:t>
+      </w:r>
+    </w:p>
+    <w:p>
+      <w:pPr>
+        <w:spacing w:line="276" w:lineRule="auto"/>
+        <w:jc w:val="both"/>
+        <w:rPr>
+          <w:rFonts w:ascii="Times New Roman" w:hAnsi="Times New Roman" w:cs="Times New Roman"/>
+          <w:sz w:val="26"/>
+          <w:szCs w:val="26"/>
+        </w:rPr>
+      </w:pPr>
+    </w:p>
+    <w:p>
+      <w:pPr>
+        <w:spacing w:line="276" w:lineRule="auto"/>
+        <w:jc w:val="both"/>
+        <w:rPr>
+          <w:rFonts w:ascii="Times New Roman" w:hAnsi="Times New Roman" w:cs="Times New Roman"/>
+          <w:sz w:val="26"/>
+          <w:szCs w:val="26"/>
+        </w:rPr>
+      </w:pPr>
+      <w:r>
+        <w:rPr>
+          <w:rFonts w:ascii="Times New Roman" w:hAnsi="Times New Roman" w:cs="Times New Roman"/>
+          <w:sz w:val="26"/>
+          <w:szCs w:val="26"/>
+        </w:rPr>
+        <w:t xml:space="preserve">Texte </w:t>
+      </w:r>
+      <w:r>
+        <w:rPr>
+          <w:rFonts w:ascii="Times New Roman" w:hAnsi="Times New Roman" w:cs="Times New Roman"/>
+          <w:sz w:val="26"/>
+          <w:szCs w:val="26"/>
+        </w:rPr>
+        <w:t>texte texte texte texte texte texte texte texte texte texte texte texte texte texte texte texte texte texte texte texte texte texte texte texte texte texte texte texte texte texte texte texte texte texte texte texte texte texte texte texte texte texte texte texte texte texte</w:t>
+      </w:r>
+      <w:r>
+        <w:rPr>
+          <w:rFonts w:ascii="Times New Roman" w:hAnsi="Times New Roman" w:cs="Times New Roman"/>
+          <w:sz w:val="26"/>
+          <w:szCs w:val="26"/>
+        </w:rPr>
+        <w:t xml:space="preserve"> texte</w:t>
+      </w:r>
+      <w:r>
+        <w:rPr>
+          <w:rFonts w:ascii="Times New Roman" w:hAnsi="Times New Roman" w:cs="Times New Roman"/>
+          <w:sz w:val="26"/>
+          <w:szCs w:val="26"/>
+        </w:rPr>
+        <w:t>.</w:t>
+      </w:r>
+    </w:p>
+    <w:p>
+      <w:pPr>
+        <w:spacing w:line="276" w:lineRule="auto"/>
+        <w:jc w:val="both"/>
+        <w:rPr>
+          <w:rFonts w:ascii="Times New Roman" w:hAnsi="Times New Roman" w:cs="Times New Roman"/>
+          <w:sz w:val="26"/>
+          <w:szCs w:val="26"/>
+        </w:rPr>
+      </w:pPr>
+    </w:p>
+    <w:p>
+      <w:pPr>
+        <w:spacing w:line="276" w:lineRule="auto"/>
+        <w:jc w:val="both"/>
+        <w:rPr>
+          <w:rFonts w:ascii="Times New Roman" w:hAnsi="Times New Roman" w:cs="Times New Roman"/>
+          <w:sz w:val="26"/>
+          <w:szCs w:val="26"/>
+        </w:rPr>
+      </w:pPr>
+    </w:p>
+    <w:p>
+      <w:pPr>
+        <w:spacing w:line="276" w:lineRule="auto"/>
+        <w:jc w:val="both"/>
+        <w:rPr>
+          <w:rFonts w:ascii="Times New Roman" w:hAnsi="Times New Roman" w:cs="Times New Roman"/>
+          <w:sz w:val="26"/>
+          <w:szCs w:val="26"/>
+        </w:rPr>
+      </w:pPr>
+    </w:p>
+    <w:p>
+      <w:pPr>
+        <w:spacing w:line="276" w:lineRule="auto"/>
+        <w:jc w:val="both"/>
+        <w:rPr>
+          <w:rFonts w:ascii="Times New Roman" w:hAnsi="Times New Roman" w:cs="Times New Roman"/>
+          <w:sz w:val="26"/>
+          <w:szCs w:val="26"/>
+        </w:rPr>
+      </w:pPr>
+    </w:p>
+    <w:p>
+      <w:pPr>
+        <w:spacing w:line="276" w:lineRule="auto"/>
+        <w:jc w:val="both"/>
+        <w:rPr>
+          <w:rFonts w:ascii="Times New Roman" w:hAnsi="Times New Roman" w:cs="Times New Roman"/>
+          <w:sz w:val="26"/>
+          <w:szCs w:val="26"/>
+        </w:rPr>
+      </w:pPr>
+      <w:bookmarkStart w:id="0" w:name="_GoBack"/>
+      <w:bookmarkEnd w:id="0"/>
+    </w:p>
+    <w:p>
+      <w:pPr>
+        <w:spacing w:line="276" w:lineRule="auto"/>
+        <w:jc w:val="both"/>
+        <w:rPr>
+          <w:rFonts w:ascii="Courier New" w:hAnsi="Courier New" w:cs="Courier New"/>
+          <w:sz w:val="22"/>
+          <w:szCs w:val="22"/>
+        </w:rPr>
+      </w:pPr>
+      <w:r>
+        <w:rPr>
+          <w:rFonts w:ascii="Courier New" w:hAnsi="Courier New" w:cs="Courier New"/>
+          <w:sz w:val="22"/>
+          <w:szCs w:val="22"/>
+        </w:rPr>
+        <w:t>S</w:t>
+      </w:r>
+      <w:r>
+        <w:rPr>
+          <w:rFonts w:ascii="Courier New" w:hAnsi="Courier New" w:cs="Courier New"/>
+          <w:sz w:val="22"/>
+          <w:szCs w:val="22"/>
+        </w:rPr>
+        <w:t>'</w:t>
+      </w:r>
+      <w:r>
+        <w:rPr>
+          <w:rFonts w:ascii="Courier New" w:hAnsi="Courier New" w:cs="Courier New"/>
+          <w:sz w:val="22"/>
+          <w:szCs w:val="22"/>
+        </w:rPr>
+        <w:t>i</w:t>
+      </w:r>
+      <w:r>
+        <w:rPr>
+          <w:rFonts w:ascii="Courier New" w:hAnsi="Courier New" w:cs="Courier New"/>
+          <w:sz w:val="22"/>
+          <w:szCs w:val="22"/>
+        </w:rPr>
+        <w:t xml:space="preserve">l faut </w:t>
+      </w:r>
+      <w:r>
+        <w:rPr>
+          <w:rFonts w:ascii="Courier New" w:hAnsi="Courier New" w:cs="Courier New"/>
+          <w:sz w:val="22"/>
+          <w:szCs w:val="22"/>
+        </w:rPr>
+        <w:t xml:space="preserve">des </w:t>
+      </w:r>
+      <w:r>
+        <w:rPr>
+          <w:rFonts w:ascii="Courier New" w:hAnsi="Courier New" w:cs="Courier New"/>
+          <w:sz w:val="22"/>
+          <w:szCs w:val="22"/>
+          <w:u w:val="single"/>
+        </w:rPr>
         <w:t>{</w:t>
       </w:r>
       <w:r>
         <w:rPr>
-          <w:rFonts w:ascii="Times New Roman" w:hAnsi="Times New Roman" w:cs="Times New Roman"/>
-          <w:sz w:val="26"/>
-          <w:szCs w:val="26"/>
-        </w:rPr>
-        <w:t xml:space="preserve"> </w:t>
-      </w:r>
-      <w:r>
-        <w:rPr>
-          <w:rFonts w:ascii="Times New Roman" w:hAnsi="Times New Roman" w:cs="Times New Roman"/>
-          <w:sz w:val="26"/>
-          <w:szCs w:val="26"/>
-        </w:rPr>
-        <w:t xml:space="preserve">Texte </w:t>
-      </w:r>
-      <w:r>
-        <w:rPr>
-          <w:rFonts w:ascii="Times New Roman" w:hAnsi="Times New Roman" w:cs="Times New Roman"/>
-          <w:sz w:val="26"/>
-          <w:szCs w:val="26"/>
-        </w:rPr>
-        <w:t xml:space="preserve">texte </w:t>
-      </w:r>
-      <w:r>
-        <w:rPr>
-          <w:rFonts w:ascii="Times New Roman" w:hAnsi="Times New Roman" w:cs="Times New Roman"/>
-          <w:b/>
-          <w:sz w:val="26"/>
-          <w:szCs w:val="26"/>
-        </w:rPr>
-        <w:t>texte</w:t>
-      </w:r>
-      <w:r>
-        <w:rPr>
-          <w:rFonts w:ascii="Times New Roman" w:hAnsi="Times New Roman" w:cs="Times New Roman"/>
-          <w:sz w:val="26"/>
-          <w:szCs w:val="26"/>
-        </w:rPr>
-        <w:t xml:space="preserve"> texte </w:t>
-      </w:r>
-      <w:r>
-        <w:rPr>
-          <w:rFonts w:ascii="Times New Roman" w:hAnsi="Times New Roman" w:cs="Times New Roman"/>
-          <w:sz w:val="26"/>
-          <w:szCs w:val="26"/>
-        </w:rPr>
-        <w:t>texte</w:t>
-      </w:r>
-      <w:r>
-        <w:rPr>
-          <w:rFonts w:ascii="Times New Roman" w:hAnsi="Times New Roman" w:cs="Times New Roman"/>
-          <w:sz w:val="26"/>
-          <w:szCs w:val="26"/>
-        </w:rPr>
-        <w:t xml:space="preserve"> texte </w:t>
-      </w:r>
-      <w:r>
-        <w:rPr>
-          <w:rFonts w:ascii="Times New Roman" w:hAnsi="Times New Roman" w:cs="Times New Roman"/>
-          <w:b/>
-          <w:sz w:val="26"/>
-          <w:szCs w:val="26"/>
-        </w:rPr>
-        <w:t>texte</w:t>
-      </w:r>
-      <w:r>
-        <w:rPr>
-          <w:rFonts w:ascii="Times New Roman" w:hAnsi="Times New Roman" w:cs="Times New Roman"/>
-          <w:sz w:val="26"/>
-          <w:szCs w:val="26"/>
-        </w:rPr>
-        <w:t xml:space="preserve"> texte </w:t>
-      </w:r>
-      <w:r>
-        <w:rPr>
-          <w:rFonts w:ascii="Times New Roman" w:hAnsi="Times New Roman" w:cs="Times New Roman"/>
-          <w:sz w:val="26"/>
-          <w:szCs w:val="26"/>
-        </w:rPr>
-        <w:t xml:space="preserve">texte </w:t>
-      </w:r>
-      <w:r>
-        <w:rPr>
-          <w:rFonts w:ascii="Times New Roman" w:hAnsi="Times New Roman" w:cs="Times New Roman"/>
-          <w:sz w:val="26"/>
-          <w:szCs w:val="26"/>
-        </w:rPr>
-        <w:t>texte texte texte texte texte texte texte texte texte texte texte texte texte texte texte texte texte texte texte texte texte texte texte texte texte texte texte texte texte texte texte texte texte texte texte texte texte texte</w:t>
-      </w:r>
-      <w:r>
-        <w:rPr>
-          <w:rFonts w:ascii="Times New Roman" w:hAnsi="Times New Roman" w:cs="Times New Roman"/>
-          <w:sz w:val="26"/>
-          <w:szCs w:val="26"/>
-        </w:rPr>
-        <w:t xml:space="preserve"> texte</w:t>
-      </w:r>
-      <w:r>
-        <w:rPr>
-          <w:rFonts w:ascii="Times New Roman" w:hAnsi="Times New Roman" w:cs="Times New Roman"/>
-          <w:sz w:val="26"/>
-          <w:szCs w:val="26"/>
-        </w:rPr>
-        <w:t>.</w:t>
-      </w:r>
-      <w:r>
-        <w:rPr>
-          <w:rFonts w:ascii="Times New Roman" w:hAnsi="Times New Roman" w:cs="Times New Roman"/>
-          <w:sz w:val="26"/>
-          <w:szCs w:val="26"/>
-        </w:rPr>
-        <w:t xml:space="preserve"> </w:t>
-      </w:r>
-      <w:r>
-        <w:rPr>
-          <w:rFonts w:ascii="Times New Roman" w:hAnsi="Times New Roman" w:cs="Times New Roman"/>
-          <w:sz w:val="26"/>
-          <w:szCs w:val="26"/>
+          <w:rFonts w:ascii="Courier New" w:hAnsi="Courier New" w:cs="Courier New"/>
+          <w:sz w:val="22"/>
+          <w:szCs w:val="22"/>
+          <w:u w:val="single"/>
+        </w:rPr>
+        <w:t xml:space="preserve"> </w:t>
+      </w:r>
+      <w:r>
+        <w:rPr>
+          <w:rFonts w:ascii="Courier New" w:hAnsi="Courier New" w:cs="Courier New"/>
+          <w:sz w:val="22"/>
+          <w:szCs w:val="22"/>
+          <w:u w:val="single"/>
+        </w:rPr>
+        <w:t xml:space="preserve">Équivalent </w:t>
+      </w:r>
+      <w:r>
+        <w:rPr>
+          <w:rFonts w:ascii="Courier New" w:hAnsi="Courier New" w:cs="Courier New"/>
+          <w:sz w:val="22"/>
+          <w:szCs w:val="22"/>
+          <w:u w:val="single"/>
+        </w:rPr>
+        <w:t>'</w:t>
+      </w:r>
+      <w:r>
+        <w:rPr>
+          <w:rFonts w:ascii="Courier New" w:hAnsi="Courier New" w:cs="Courier New"/>
+          <w:sz w:val="22"/>
+          <w:szCs w:val="22"/>
+          <w:u w:val="single"/>
+        </w:rPr>
+        <w:t>N.N.N.….</w:t>
+      </w:r>
+      <w:r>
+        <w:rPr>
+          <w:rFonts w:ascii="Courier New" w:hAnsi="Courier New" w:cs="Courier New"/>
+          <w:sz w:val="22"/>
+          <w:szCs w:val="22"/>
+          <w:u w:val="single"/>
+        </w:rPr>
+        <w:t xml:space="preserve">' </w:t>
+      </w:r>
+      <w:r>
+        <w:rPr>
+          <w:rFonts w:ascii="Courier New" w:hAnsi="Courier New" w:cs="Courier New"/>
+          <w:sz w:val="22"/>
+          <w:szCs w:val="22"/>
+          <w:u w:val="single"/>
         </w:rPr>
         <w:t>}</w:t>
       </w:r>
-    </w:p>
-    <w:p>
-      <w:pPr>
-        <w:spacing w:line="276" w:lineRule="auto"/>
-        <w:jc w:val="both"/>
-        <w:rPr>
-          <w:rFonts w:ascii="Times New Roman" w:hAnsi="Times New Roman" w:cs="Times New Roman"/>
-          <w:sz w:val="26"/>
-          <w:szCs w:val="26"/>
-        </w:rPr>
-      </w:pPr>
-    </w:p>
-    <w:p>
-      <w:pPr>
-        <w:spacing w:line="276" w:lineRule="auto"/>
-        <w:jc w:val="both"/>
-        <w:rPr>
-          <w:rFonts w:ascii="Times New Roman" w:hAnsi="Times New Roman" w:cs="Times New Roman"/>
-          <w:sz w:val="26"/>
-          <w:szCs w:val="26"/>
-        </w:rPr>
-      </w:pPr>
-      <w:r>
-        <w:rPr>
-          <w:rFonts w:ascii="Times New Roman" w:hAnsi="Times New Roman" w:cs="Times New Roman"/>
-          <w:b/>
-          <w:sz w:val="26"/>
-          <w:szCs w:val="26"/>
+      <w:r>
+        <w:rPr>
+          <w:rFonts w:ascii="Courier New" w:hAnsi="Courier New" w:cs="Courier New"/>
+          <w:sz w:val="22"/>
+          <w:szCs w:val="22"/>
+        </w:rPr>
+        <w:t xml:space="preserve">, </w:t>
+      </w:r>
+      <w:r>
+        <w:rPr>
+          <w:rFonts w:ascii="Courier New" w:hAnsi="Courier New" w:cs="Courier New"/>
+          <w:sz w:val="22"/>
+          <w:szCs w:val="22"/>
+        </w:rPr>
+        <w:t xml:space="preserve">on </w:t>
+      </w:r>
+      <w:r>
+        <w:rPr>
+          <w:rFonts w:ascii="Courier New" w:hAnsi="Courier New" w:cs="Courier New"/>
+          <w:sz w:val="22"/>
+          <w:szCs w:val="22"/>
+        </w:rPr>
+        <w:t xml:space="preserve">spécifie un plan en amont </w:t>
+      </w:r>
+      <w:r>
+        <w:rPr>
+          <w:rFonts w:ascii="Courier New" w:hAnsi="Courier New" w:cs="Courier New"/>
+          <w:sz w:val="22"/>
+          <w:szCs w:val="22"/>
+        </w:rPr>
+        <w:t xml:space="preserve">– pour les traiter ensuite – </w:t>
+      </w:r>
+      <w:r>
+        <w:rPr>
+          <w:rFonts w:ascii="Courier New" w:hAnsi="Courier New" w:cs="Courier New"/>
+          <w:sz w:val="22"/>
+          <w:szCs w:val="22"/>
+        </w:rPr>
+        <w:t>tel que :</w:t>
+      </w:r>
+    </w:p>
+    <w:p>
+      <w:pPr>
+        <w:spacing w:line="276" w:lineRule="auto"/>
+        <w:jc w:val="both"/>
+        <w:rPr>
+          <w:rFonts w:ascii="Courier New" w:hAnsi="Courier New" w:cs="Courier New"/>
+          <w:sz w:val="22"/>
+          <w:szCs w:val="22"/>
+        </w:rPr>
+      </w:pPr>
+    </w:p>
+    <w:p>
+      <w:pPr>
+        <w:spacing w:line="276" w:lineRule="auto"/>
+        <w:jc w:val="both"/>
+        <w:rPr>
+          <w:rFonts w:ascii="Courier New" w:hAnsi="Courier New" w:cs="Courier New"/>
+          <w:sz w:val="22"/>
+          <w:szCs w:val="22"/>
+        </w:rPr>
+      </w:pPr>
+      <w:r>
+        <w:rPr>
+          <w:rFonts w:ascii="Courier New" w:hAnsi="Courier New" w:cs="Courier New"/>
+          <w:sz w:val="22"/>
+          <w:szCs w:val="22"/>
+        </w:rPr>
+        <w:t>&gt;</w:t>
+      </w:r>
+      <w:r>
+        <w:rPr>
+          <w:rFonts w:ascii="Courier New" w:hAnsi="Courier New" w:cs="Courier New"/>
+          <w:sz w:val="22"/>
+          <w:szCs w:val="22"/>
         </w:rPr>
         <w:tab/>
       </w:r>
       <w:r>
         <w:rPr>
-          <w:rFonts w:ascii="Times New Roman" w:hAnsi="Times New Roman" w:cs="Times New Roman"/>
-          <w:sz w:val="26"/>
-          <w:szCs w:val="26"/>
+          <w:rFonts w:ascii="Courier New" w:hAnsi="Courier New" w:cs="Courier New"/>
+          <w:sz w:val="22"/>
+          <w:szCs w:val="22"/>
           <w:u w:val="single"/>
         </w:rPr>
         <w:t>{</w:t>
       </w:r>
       <w:r>
         <w:rPr>
-          <w:rFonts w:ascii="Times New Roman" w:hAnsi="Times New Roman" w:cs="Times New Roman"/>
-          <w:sz w:val="26"/>
-          <w:szCs w:val="26"/>
-          <w:u w:val="single"/>
-        </w:rPr>
-        <w:t xml:space="preserve"> </w:t>
-      </w:r>
-      <w:r>
-        <w:rPr>
-          <w:rFonts w:ascii="Times New Roman" w:hAnsi="Times New Roman" w:cs="Times New Roman"/>
-          <w:sz w:val="26"/>
-          <w:szCs w:val="26"/>
-          <w:u w:val="single"/>
-        </w:rPr>
-        <w:t>Équivalent 'N.N.'</w:t>
-      </w:r>
-      <w:r>
-        <w:rPr>
-          <w:rFonts w:ascii="Times New Roman" w:hAnsi="Times New Roman" w:cs="Times New Roman"/>
-          <w:sz w:val="26"/>
-          <w:szCs w:val="26"/>
-          <w:u w:val="single"/>
-        </w:rPr>
-        <w:t xml:space="preserve"> </w:t>
-      </w:r>
-      <w:r>
-        <w:rPr>
-          <w:rFonts w:ascii="Times New Roman" w:hAnsi="Times New Roman" w:cs="Times New Roman"/>
-          <w:sz w:val="26"/>
-          <w:szCs w:val="26"/>
+          <w:rFonts w:ascii="Courier New" w:hAnsi="Courier New" w:cs="Courier New"/>
+          <w:sz w:val="22"/>
+          <w:szCs w:val="22"/>
+          <w:u w:val="single"/>
+        </w:rPr>
+        <w:t xml:space="preserve"> </w:t>
+      </w:r>
+      <w:r>
+        <w:rPr>
+          <w:rFonts w:ascii="Courier New" w:hAnsi="Courier New" w:cs="Courier New"/>
+          <w:sz w:val="22"/>
+          <w:szCs w:val="22"/>
+          <w:u w:val="single"/>
+        </w:rPr>
+        <w:t xml:space="preserve">Équivalent </w:t>
+      </w:r>
+      <w:r>
+        <w:rPr>
+          <w:rFonts w:ascii="Courier New" w:hAnsi="Courier New" w:cs="Courier New"/>
+          <w:sz w:val="22"/>
+          <w:szCs w:val="22"/>
+          <w:u w:val="single"/>
+        </w:rPr>
+        <w:t>'</w:t>
+      </w:r>
+      <w:r>
+        <w:rPr>
+          <w:rFonts w:ascii="Courier New" w:hAnsi="Courier New" w:cs="Courier New"/>
+          <w:sz w:val="22"/>
+          <w:szCs w:val="22"/>
+          <w:u w:val="single"/>
+        </w:rPr>
+        <w:t>N.N.N.</w:t>
+      </w:r>
+      <w:r>
+        <w:rPr>
+          <w:rFonts w:ascii="Courier New" w:hAnsi="Courier New" w:cs="Courier New"/>
+          <w:sz w:val="22"/>
+          <w:szCs w:val="22"/>
+          <w:u w:val="single"/>
+        </w:rPr>
+        <w:t xml:space="preserve">' </w:t>
+      </w:r>
+      <w:r>
+        <w:rPr>
+          <w:rFonts w:ascii="Courier New" w:hAnsi="Courier New" w:cs="Courier New"/>
+          <w:sz w:val="22"/>
+          <w:szCs w:val="22"/>
           <w:u w:val="single"/>
         </w:rPr>
         <w:t>}</w:t>
       </w:r>
-    </w:p>
-    <w:p>
-      <w:pPr>
-        <w:spacing w:line="276" w:lineRule="auto"/>
-        <w:jc w:val="both"/>
-        <w:rPr>
-          <w:rFonts w:ascii="Times New Roman" w:hAnsi="Times New Roman" w:cs="Times New Roman"/>
-          <w:sz w:val="26"/>
-          <w:szCs w:val="26"/>
-        </w:rPr>
-      </w:pPr>
-    </w:p>
-    <w:p>
-      <w:pPr>
-        <w:spacing w:line="276" w:lineRule="auto"/>
-        <w:jc w:val="both"/>
-        <w:rPr>
-          <w:rFonts w:ascii="Times New Roman" w:hAnsi="Times New Roman" w:cs="Times New Roman"/>
-          <w:sz w:val="26"/>
-          <w:szCs w:val="26"/>
-        </w:rPr>
-      </w:pPr>
-      <w:r>
-        <w:rPr>
-          <w:rFonts w:ascii="Times New Roman" w:hAnsi="Times New Roman" w:cs="Times New Roman"/>
-          <w:sz w:val="26"/>
-          <w:szCs w:val="26"/>
-        </w:rPr>
-        <w:tab/>
-      </w:r>
-      <w:r>
-        <w:rPr>
-          <w:rFonts w:ascii="Times New Roman" w:hAnsi="Times New Roman" w:cs="Times New Roman"/>
-          <w:sz w:val="26"/>
-          <w:szCs w:val="26"/>
-          <w:u w:val="single"/>
-        </w:rPr>
-        <w:t>{Équivalent 'N.N.N</w:t>
-      </w:r>
-      <w:r>
-        <w:rPr>
-          <w:rFonts w:ascii="Times New Roman" w:hAnsi="Times New Roman" w:cs="Times New Roman"/>
-          <w:sz w:val="26"/>
-          <w:szCs w:val="26"/>
-          <w:u w:val="single"/>
-        </w:rPr>
-        <w:t>.</w:t>
-      </w:r>
-      <w:r>
-        <w:rPr>
-          <w:rFonts w:ascii="Times New Roman" w:hAnsi="Times New Roman" w:cs="Times New Roman"/>
-          <w:sz w:val="26"/>
-          <w:szCs w:val="26"/>
-          <w:u w:val="single"/>
-        </w:rPr>
-        <w:t>'}</w:t>
-      </w:r>
-      <w:r>
-        <w:rPr>
-          <w:rFonts w:ascii="Times New Roman" w:hAnsi="Times New Roman" w:cs="Times New Roman"/>
-          <w:sz w:val="26"/>
-          <w:szCs w:val="26"/>
-        </w:rPr>
-        <w:tab/>
-      </w:r>
-      <w:r>
-        <w:rPr>
-          <w:rFonts w:ascii="Times New Roman" w:hAnsi="Times New Roman" w:cs="Times New Roman"/>
-          <w:sz w:val="26"/>
-          <w:szCs w:val="26"/>
-        </w:rPr>
-        <w:t>{</w:t>
-      </w:r>
-      <w:r>
-        <w:rPr>
-          <w:rFonts w:ascii="Times New Roman" w:hAnsi="Times New Roman" w:cs="Times New Roman"/>
-          <w:sz w:val="26"/>
-          <w:szCs w:val="26"/>
-        </w:rPr>
-        <w:t xml:space="preserve"> </w:t>
-      </w:r>
-      <w:r>
-        <w:rPr>
-          <w:rFonts w:ascii="Times New Roman" w:hAnsi="Times New Roman" w:cs="Times New Roman"/>
-          <w:sz w:val="26"/>
-          <w:szCs w:val="26"/>
-        </w:rPr>
-        <w:t>Texte texte texte texte text</w:t>
-      </w:r>
-      <w:r>
-        <w:rPr>
-          <w:rFonts w:ascii="Times New Roman" w:hAnsi="Times New Roman" w:cs="Times New Roman"/>
-          <w:sz w:val="26"/>
-          <w:szCs w:val="26"/>
-        </w:rPr>
-        <w:t xml:space="preserve">e texte texte texte texte </w:t>
-      </w:r>
-      <w:r>
-        <w:rPr>
-          <w:rFonts w:ascii="Times New Roman" w:hAnsi="Times New Roman" w:cs="Times New Roman"/>
-          <w:sz w:val="26"/>
-          <w:szCs w:val="26"/>
-        </w:rPr>
-        <w:t>texte texte texte texte texte texte texte texte texte texte texte texte texte texte texte texte texte texte texte texte texte texte texte texte texte texte texte texte texte texte texte texte.</w:t>
-      </w:r>
-      <w:r>
-        <w:rPr>
-          <w:rFonts w:ascii="Times New Roman" w:hAnsi="Times New Roman" w:cs="Times New Roman"/>
-          <w:sz w:val="26"/>
-          <w:szCs w:val="26"/>
-        </w:rPr>
-        <w:t xml:space="preserve"> </w:t>
-      </w:r>
-      <w:r>
-        <w:rPr>
-          <w:rFonts w:ascii="Times New Roman" w:hAnsi="Times New Roman" w:cs="Times New Roman"/>
-          <w:sz w:val="26"/>
-          <w:szCs w:val="26"/>
-        </w:rPr>
-        <w:t>}</w:t>
-      </w:r>
-    </w:p>
-    <w:p>
-      <w:pPr>
-        <w:spacing w:line="276" w:lineRule="auto"/>
-        <w:jc w:val="both"/>
-        <w:rPr>
-          <w:rFonts w:ascii="Times New Roman" w:hAnsi="Times New Roman" w:cs="Times New Roman"/>
-          <w:sz w:val="26"/>
-          <w:szCs w:val="26"/>
-        </w:rPr>
-      </w:pPr>
-    </w:p>
-    <w:p>
-      <w:pPr>
-        <w:spacing w:line="276" w:lineRule="auto"/>
-        <w:jc w:val="both"/>
-        <w:rPr>
-          <w:rFonts w:ascii="Times New Roman" w:hAnsi="Times New Roman" w:cs="Times New Roman"/>
-          <w:sz w:val="26"/>
-          <w:szCs w:val="26"/>
-        </w:rPr>
-      </w:pPr>
-      <w:r>
-        <w:rPr>
-          <w:rFonts w:ascii="Times New Roman" w:hAnsi="Times New Roman" w:cs="Times New Roman"/>
-          <w:sz w:val="26"/>
-          <w:szCs w:val="26"/>
-        </w:rPr>
-        <w:t>{</w:t>
-      </w:r>
-      <w:r>
-        <w:rPr>
-          <w:rFonts w:ascii="Times New Roman" w:hAnsi="Times New Roman" w:cs="Times New Roman"/>
-          <w:sz w:val="26"/>
-          <w:szCs w:val="26"/>
-        </w:rPr>
-        <w:t xml:space="preserve"> </w:t>
-      </w:r>
-      <w:r>
-        <w:rPr>
-          <w:rFonts w:ascii="Times New Roman" w:hAnsi="Times New Roman" w:cs="Times New Roman"/>
-          <w:sz w:val="26"/>
-          <w:szCs w:val="26"/>
-        </w:rPr>
-        <w:t xml:space="preserve">Texte </w:t>
-      </w:r>
-      <w:r>
-        <w:rPr>
-          <w:rFonts w:ascii="Times New Roman" w:hAnsi="Times New Roman" w:cs="Times New Roman"/>
-          <w:sz w:val="26"/>
-          <w:szCs w:val="26"/>
-        </w:rPr>
-        <w:t>texte texte texte texte texte texte texte texte texte texte texte texte texte texte texte texte texte texte texte texte texte texte texte texte texte texte texte texte texte texte texte texte texte texte texte texte texte texte texte texte texte texte texte texte texte texte</w:t>
-      </w:r>
-      <w:r>
-        <w:rPr>
-          <w:rFonts w:ascii="Times New Roman" w:hAnsi="Times New Roman" w:cs="Times New Roman"/>
-          <w:sz w:val="26"/>
-          <w:szCs w:val="26"/>
-        </w:rPr>
-        <w:t xml:space="preserve"> texte</w:t>
-      </w:r>
-      <w:r>
-        <w:rPr>
-          <w:rFonts w:ascii="Times New Roman" w:hAnsi="Times New Roman" w:cs="Times New Roman"/>
-          <w:sz w:val="26"/>
-          <w:szCs w:val="26"/>
-        </w:rPr>
-        <w:t>.</w:t>
-      </w:r>
-      <w:r>
-        <w:rPr>
-          <w:rFonts w:ascii="Times New Roman" w:hAnsi="Times New Roman" w:cs="Times New Roman"/>
-          <w:sz w:val="26"/>
-          <w:szCs w:val="26"/>
-        </w:rPr>
-        <w:t xml:space="preserve"> </w:t>
-      </w:r>
-      <w:r>
-        <w:rPr>
-          <w:rFonts w:ascii="Times New Roman" w:hAnsi="Times New Roman" w:cs="Times New Roman"/>
-          <w:sz w:val="26"/>
-          <w:szCs w:val="26"/>
-        </w:rPr>
-        <w:t>}</w:t>
-      </w:r>
-    </w:p>
-    <w:p>
-      <w:pPr>
-        <w:spacing w:line="276" w:lineRule="auto"/>
-        <w:jc w:val="both"/>
-        <w:rPr>
-          <w:rFonts w:ascii="Times New Roman" w:hAnsi="Times New Roman" w:cs="Times New Roman"/>
-          <w:sz w:val="26"/>
-          <w:szCs w:val="26"/>
-        </w:rPr>
-      </w:pPr>
-    </w:p>
-    <w:p>
-      <w:pPr>
-        <w:spacing w:line="276" w:lineRule="auto"/>
-        <w:jc w:val="both"/>
-        <w:rPr>
-          <w:rFonts w:ascii="Courier New" w:hAnsi="Courier New" w:cs="Courier New"/>
-          <w:sz w:val="26"/>
-          <w:szCs w:val="26"/>
-        </w:rPr>
-      </w:pPr>
-      <w:r>
-        <w:rPr>
-          <w:rFonts w:ascii="Courier New" w:hAnsi="Courier New" w:cs="Courier New"/>
-          <w:sz w:val="26"/>
-          <w:szCs w:val="26"/>
-        </w:rPr>
-        <w:t>S</w:t>
-      </w:r>
-      <w:r>
-        <w:rPr>
-          <w:rFonts w:ascii="Courier New" w:hAnsi="Courier New" w:cs="Courier New"/>
-          <w:sz w:val="26"/>
-          <w:szCs w:val="26"/>
-        </w:rPr>
-        <w:t>'</w:t>
-      </w:r>
-      <w:r>
-        <w:rPr>
-          <w:rFonts w:ascii="Courier New" w:hAnsi="Courier New" w:cs="Courier New"/>
-          <w:sz w:val="26"/>
-          <w:szCs w:val="26"/>
-        </w:rPr>
-        <w:t>i</w:t>
-      </w:r>
-      <w:r>
-        <w:rPr>
-          <w:rFonts w:ascii="Courier New" w:hAnsi="Courier New" w:cs="Courier New"/>
-          <w:sz w:val="26"/>
-          <w:szCs w:val="26"/>
-        </w:rPr>
-        <w:t xml:space="preserve">l faut </w:t>
-      </w:r>
-      <w:r>
-        <w:rPr>
-          <w:rFonts w:ascii="Courier New" w:hAnsi="Courier New" w:cs="Courier New"/>
-          <w:sz w:val="26"/>
-          <w:szCs w:val="26"/>
-        </w:rPr>
-        <w:t xml:space="preserve">des </w:t>
-      </w:r>
-      <w:r>
-        <w:rPr>
-          <w:rFonts w:ascii="Courier New" w:hAnsi="Courier New" w:cs="Courier New"/>
-          <w:sz w:val="26"/>
-          <w:szCs w:val="26"/>
-          <w:u w:val="single"/>
-        </w:rPr>
-        <w:t>{</w:t>
-      </w:r>
-      <w:r>
-        <w:rPr>
-          <w:rFonts w:ascii="Courier New" w:hAnsi="Courier New" w:cs="Courier New"/>
-          <w:sz w:val="26"/>
-          <w:szCs w:val="26"/>
-          <w:u w:val="single"/>
-        </w:rPr>
-        <w:t xml:space="preserve"> </w:t>
-      </w:r>
-      <w:r>
-        <w:rPr>
-          <w:rFonts w:ascii="Courier New" w:hAnsi="Courier New" w:cs="Courier New"/>
-          <w:sz w:val="26"/>
-          <w:szCs w:val="26"/>
-          <w:u w:val="single"/>
-        </w:rPr>
-        <w:t xml:space="preserve">Équivalent </w:t>
-      </w:r>
-      <w:r>
-        <w:rPr>
-          <w:rFonts w:ascii="Courier New" w:hAnsi="Courier New" w:cs="Courier New"/>
-          <w:sz w:val="26"/>
-          <w:szCs w:val="26"/>
-          <w:u w:val="single"/>
-        </w:rPr>
-        <w:t>'</w:t>
-      </w:r>
-      <w:r>
-        <w:rPr>
-          <w:rFonts w:ascii="Courier New" w:hAnsi="Courier New" w:cs="Courier New"/>
-          <w:sz w:val="26"/>
-          <w:szCs w:val="26"/>
-          <w:u w:val="single"/>
-        </w:rPr>
-        <w:t>N.N.N.….</w:t>
-      </w:r>
-      <w:r>
-        <w:rPr>
-          <w:rFonts w:ascii="Courier New" w:hAnsi="Courier New" w:cs="Courier New"/>
-          <w:sz w:val="26"/>
-          <w:szCs w:val="26"/>
-          <w:u w:val="single"/>
-        </w:rPr>
-        <w:t xml:space="preserve">' </w:t>
-      </w:r>
-      <w:r>
-        <w:rPr>
-          <w:rFonts w:ascii="Courier New" w:hAnsi="Courier New" w:cs="Courier New"/>
-          <w:sz w:val="26"/>
-          <w:szCs w:val="26"/>
-          <w:u w:val="single"/>
-        </w:rPr>
-        <w:t>}</w:t>
-      </w:r>
-      <w:r>
-        <w:rPr>
-          <w:rFonts w:ascii="Courier New" w:hAnsi="Courier New" w:cs="Courier New"/>
-          <w:sz w:val="26"/>
-          <w:szCs w:val="26"/>
-        </w:rPr>
-        <w:t xml:space="preserve">, </w:t>
-      </w:r>
-      <w:r>
-        <w:rPr>
-          <w:rFonts w:ascii="Courier New" w:hAnsi="Courier New" w:cs="Courier New"/>
-          <w:sz w:val="26"/>
-          <w:szCs w:val="26"/>
-        </w:rPr>
-        <w:t xml:space="preserve">on </w:t>
-      </w:r>
-      <w:r>
-        <w:rPr>
-          <w:rFonts w:ascii="Courier New" w:hAnsi="Courier New" w:cs="Courier New"/>
-          <w:sz w:val="26"/>
-          <w:szCs w:val="26"/>
-        </w:rPr>
-        <w:t xml:space="preserve">spécifie un plan en amont </w:t>
-      </w:r>
-      <w:r>
-        <w:rPr>
-          <w:rFonts w:ascii="Courier New" w:hAnsi="Courier New" w:cs="Courier New"/>
-          <w:sz w:val="26"/>
-          <w:szCs w:val="26"/>
-        </w:rPr>
-        <w:t xml:space="preserve">– pour les traiter ensuite – </w:t>
-      </w:r>
-      <w:r>
-        <w:rPr>
-          <w:rFonts w:ascii="Courier New" w:hAnsi="Courier New" w:cs="Courier New"/>
-          <w:sz w:val="26"/>
-          <w:szCs w:val="26"/>
-        </w:rPr>
-        <w:t>tel que :</w:t>
-      </w:r>
-    </w:p>
-    <w:p>
-      <w:pPr>
-        <w:spacing w:line="276" w:lineRule="auto"/>
-        <w:jc w:val="both"/>
-        <w:rPr>
-          <w:rFonts w:ascii="Courier New" w:hAnsi="Courier New" w:cs="Courier New"/>
-          <w:sz w:val="26"/>
-          <w:szCs w:val="26"/>
-        </w:rPr>
-      </w:pPr>
-    </w:p>
-    <w:p>
-      <w:pPr>
-        <w:spacing w:line="276" w:lineRule="auto"/>
-        <w:jc w:val="both"/>
-        <w:rPr>
-          <w:rFonts w:ascii="Courier New" w:hAnsi="Courier New" w:cs="Courier New"/>
-          <w:sz w:val="26"/>
-          <w:szCs w:val="26"/>
-        </w:rPr>
-      </w:pPr>
-      <w:r>
-        <w:rPr>
-          <w:rFonts w:ascii="Courier New" w:hAnsi="Courier New" w:cs="Courier New"/>
-          <w:sz w:val="26"/>
-          <w:szCs w:val="26"/>
-        </w:rPr>
-        <w:t>&gt;</w:t>
-      </w:r>
-      <w:r>
-        <w:rPr>
-          <w:rFonts w:ascii="Courier New" w:hAnsi="Courier New" w:cs="Courier New"/>
-          <w:sz w:val="26"/>
-          <w:szCs w:val="26"/>
-        </w:rPr>
-        <w:tab/>
-      </w:r>
-      <w:r>
-        <w:rPr>
-          <w:rFonts w:ascii="Courier New" w:hAnsi="Courier New" w:cs="Courier New"/>
-          <w:sz w:val="26"/>
-          <w:szCs w:val="26"/>
-          <w:u w:val="single"/>
-        </w:rPr>
-        <w:t>{</w:t>
-      </w:r>
-      <w:r>
-        <w:rPr>
-          <w:rFonts w:ascii="Courier New" w:hAnsi="Courier New" w:cs="Courier New"/>
-          <w:sz w:val="26"/>
-          <w:szCs w:val="26"/>
-          <w:u w:val="single"/>
-        </w:rPr>
-        <w:t xml:space="preserve"> </w:t>
-      </w:r>
-      <w:r>
-        <w:rPr>
-          <w:rFonts w:ascii="Courier New" w:hAnsi="Courier New" w:cs="Courier New"/>
-          <w:sz w:val="26"/>
-          <w:szCs w:val="26"/>
-          <w:u w:val="single"/>
-        </w:rPr>
-        <w:t xml:space="preserve">Équivalent </w:t>
-      </w:r>
-      <w:r>
-        <w:rPr>
-          <w:rFonts w:ascii="Courier New" w:hAnsi="Courier New" w:cs="Courier New"/>
-          <w:sz w:val="26"/>
-          <w:szCs w:val="26"/>
-          <w:u w:val="single"/>
-        </w:rPr>
-        <w:t>'</w:t>
-      </w:r>
-      <w:r>
-        <w:rPr>
-          <w:rFonts w:ascii="Courier New" w:hAnsi="Courier New" w:cs="Courier New"/>
-          <w:sz w:val="26"/>
-          <w:szCs w:val="26"/>
-          <w:u w:val="single"/>
-        </w:rPr>
-        <w:t>N.N.N.</w:t>
-      </w:r>
-      <w:r>
-        <w:rPr>
-          <w:rFonts w:ascii="Courier New" w:hAnsi="Courier New" w:cs="Courier New"/>
-          <w:sz w:val="26"/>
-          <w:szCs w:val="26"/>
-          <w:u w:val="single"/>
-        </w:rPr>
-        <w:t xml:space="preserve">' </w:t>
-      </w:r>
-      <w:r>
-        <w:rPr>
-          <w:rFonts w:ascii="Courier New" w:hAnsi="Courier New" w:cs="Courier New"/>
-          <w:sz w:val="26"/>
-          <w:szCs w:val="26"/>
-          <w:u w:val="single"/>
-        </w:rPr>
-        <w:t>}</w:t>
-      </w:r>
-      <w:r>
-        <w:rPr>
-          <w:rFonts w:ascii="Courier New" w:hAnsi="Courier New" w:cs="Courier New"/>
-          <w:sz w:val="26"/>
-          <w:szCs w:val="26"/>
+      <w:r>
+        <w:rPr>
+          <w:rFonts w:ascii="Courier New" w:hAnsi="Courier New" w:cs="Courier New"/>
+          <w:sz w:val="22"/>
+          <w:szCs w:val="22"/>
         </w:rPr>
         <w:tab/>
         <w:t>{</w:t>
@@ -2347,16 +2305,16 @@
       <w:r>
         <w:rPr>
           <w:rFonts w:ascii="Courier New" w:hAnsi="Courier New" w:cs="Courier New"/>
-          <w:sz w:val="26"/>
-          <w:szCs w:val="26"/>
-        </w:rPr>
-        <w:t xml:space="preserve"> </w:t>
-      </w:r>
-      <w:r>
-        <w:rPr>
-          <w:rFonts w:ascii="Courier New" w:hAnsi="Courier New" w:cs="Courier New"/>
-          <w:sz w:val="26"/>
-          <w:szCs w:val="26"/>
+          <w:sz w:val="22"/>
+          <w:szCs w:val="22"/>
+        </w:rPr>
+        <w:t xml:space="preserve"> </w:t>
+      </w:r>
+      <w:r>
+        <w:rPr>
+          <w:rFonts w:ascii="Courier New" w:hAnsi="Courier New" w:cs="Courier New"/>
+          <w:sz w:val="22"/>
+          <w:szCs w:val="22"/>
         </w:rPr>
         <w:t>Texte texte texte texte.}</w:t>
       </w:r>
@@ -2367,15 +2325,15 @@
         <w:jc w:val="both"/>
         <w:rPr>
           <w:rFonts w:ascii="Courier New" w:hAnsi="Courier New" w:cs="Courier New"/>
-          <w:sz w:val="26"/>
-          <w:szCs w:val="26"/>
-        </w:rPr>
-      </w:pPr>
-      <w:r>
-        <w:rPr>
-          <w:rFonts w:ascii="Courier New" w:hAnsi="Courier New" w:cs="Courier New"/>
-          <w:sz w:val="26"/>
-          <w:szCs w:val="26"/>
+          <w:sz w:val="22"/>
+          <w:szCs w:val="22"/>
+        </w:rPr>
+      </w:pPr>
+      <w:r>
+        <w:rPr>
+          <w:rFonts w:ascii="Courier New" w:hAnsi="Courier New" w:cs="Courier New"/>
+          <w:sz w:val="22"/>
+          <w:szCs w:val="22"/>
         </w:rPr>
         <w:t>&gt;</w:t>
       </w:r>
@@ -2387,23 +2345,23 @@
         <w:rPr>
           <w:rFonts w:ascii="Courier New" w:hAnsi="Courier New" w:cs="Courier New"/>
           <w:b/>
-          <w:sz w:val="26"/>
-          <w:szCs w:val="26"/>
-        </w:rPr>
-      </w:pPr>
-      <w:r>
-        <w:rPr>
-          <w:rFonts w:ascii="Courier New" w:hAnsi="Courier New" w:cs="Courier New"/>
-          <w:sz w:val="26"/>
-          <w:szCs w:val="26"/>
+          <w:sz w:val="22"/>
+          <w:szCs w:val="22"/>
+        </w:rPr>
+      </w:pPr>
+      <w:r>
+        <w:rPr>
+          <w:rFonts w:ascii="Courier New" w:hAnsi="Courier New" w:cs="Courier New"/>
+          <w:sz w:val="22"/>
+          <w:szCs w:val="22"/>
         </w:rPr>
         <w:t>&gt;</w:t>
       </w:r>
       <w:r>
         <w:rPr>
           <w:rFonts w:ascii="Courier New" w:hAnsi="Courier New" w:cs="Courier New"/>
-          <w:sz w:val="26"/>
-          <w:szCs w:val="26"/>
+          <w:sz w:val="22"/>
+          <w:szCs w:val="22"/>
         </w:rPr>
         <w:tab/>
         <w:t xml:space="preserve">- </w:t>
@@ -2412,8 +2370,8 @@
         <w:rPr>
           <w:rFonts w:ascii="Courier New" w:hAnsi="Courier New" w:cs="Courier New"/>
           <w:b/>
-          <w:sz w:val="26"/>
-          <w:szCs w:val="26"/>
+          <w:sz w:val="22"/>
+          <w:szCs w:val="22"/>
         </w:rPr>
         <w:t>{</w:t>
       </w:r>
@@ -2421,8 +2379,8 @@
         <w:rPr>
           <w:rFonts w:ascii="Courier New" w:hAnsi="Courier New" w:cs="Courier New"/>
           <w:b/>
-          <w:sz w:val="26"/>
-          <w:szCs w:val="26"/>
+          <w:sz w:val="22"/>
+          <w:szCs w:val="22"/>
         </w:rPr>
         <w:t xml:space="preserve"> </w:t>
       </w:r>
@@ -2430,8 +2388,8 @@
         <w:rPr>
           <w:rFonts w:ascii="Courier New" w:hAnsi="Courier New" w:cs="Courier New"/>
           <w:b/>
-          <w:sz w:val="26"/>
-          <w:szCs w:val="26"/>
+          <w:sz w:val="22"/>
+          <w:szCs w:val="22"/>
         </w:rPr>
         <w:t xml:space="preserve">Équivalent </w:t>
       </w:r>
@@ -2439,8 +2397,8 @@
         <w:rPr>
           <w:rFonts w:ascii="Courier New" w:hAnsi="Courier New" w:cs="Courier New"/>
           <w:b/>
-          <w:sz w:val="26"/>
-          <w:szCs w:val="26"/>
+          <w:sz w:val="22"/>
+          <w:szCs w:val="22"/>
         </w:rPr>
         <w:t>'</w:t>
       </w:r>
@@ -2448,8 +2406,8 @@
         <w:rPr>
           <w:rFonts w:ascii="Courier New" w:hAnsi="Courier New" w:cs="Courier New"/>
           <w:b/>
-          <w:sz w:val="26"/>
-          <w:szCs w:val="26"/>
+          <w:sz w:val="22"/>
+          <w:szCs w:val="22"/>
         </w:rPr>
         <w:t>N.N.N.….1.</w:t>
       </w:r>
@@ -2457,8 +2415,8 @@
         <w:rPr>
           <w:rFonts w:ascii="Courier New" w:hAnsi="Courier New" w:cs="Courier New"/>
           <w:b/>
-          <w:sz w:val="26"/>
-          <w:szCs w:val="26"/>
+          <w:sz w:val="22"/>
+          <w:szCs w:val="22"/>
         </w:rPr>
         <w:t xml:space="preserve">' </w:t>
       </w:r>
@@ -2466,8 +2424,8 @@
         <w:rPr>
           <w:rFonts w:ascii="Courier New" w:hAnsi="Courier New" w:cs="Courier New"/>
           <w:b/>
-          <w:sz w:val="26"/>
-          <w:szCs w:val="26"/>
+          <w:sz w:val="22"/>
+          <w:szCs w:val="22"/>
         </w:rPr>
         <w:t>}</w:t>
       </w:r>
@@ -2478,23 +2436,23 @@
         <w:jc w:val="both"/>
         <w:rPr>
           <w:rFonts w:ascii="Courier New" w:hAnsi="Courier New" w:cs="Courier New"/>
-          <w:sz w:val="26"/>
-          <w:szCs w:val="26"/>
-        </w:rPr>
-      </w:pPr>
-      <w:r>
-        <w:rPr>
-          <w:rFonts w:ascii="Courier New" w:hAnsi="Courier New" w:cs="Courier New"/>
-          <w:sz w:val="26"/>
-          <w:szCs w:val="26"/>
+          <w:sz w:val="22"/>
+          <w:szCs w:val="22"/>
+        </w:rPr>
+      </w:pPr>
+      <w:r>
+        <w:rPr>
+          <w:rFonts w:ascii="Courier New" w:hAnsi="Courier New" w:cs="Courier New"/>
+          <w:sz w:val="22"/>
+          <w:szCs w:val="22"/>
         </w:rPr>
         <w:t>&gt;</w:t>
       </w:r>
       <w:r>
         <w:rPr>
           <w:rFonts w:ascii="Courier New" w:hAnsi="Courier New" w:cs="Courier New"/>
-          <w:sz w:val="26"/>
-          <w:szCs w:val="26"/>
+          <w:sz w:val="22"/>
+          <w:szCs w:val="22"/>
         </w:rPr>
         <w:tab/>
         <w:t xml:space="preserve">- </w:t>
@@ -2503,8 +2461,8 @@
         <w:rPr>
           <w:rFonts w:ascii="Courier New" w:hAnsi="Courier New" w:cs="Courier New"/>
           <w:b/>
-          <w:sz w:val="26"/>
-          <w:szCs w:val="26"/>
+          <w:sz w:val="22"/>
+          <w:szCs w:val="22"/>
         </w:rPr>
         <w:t>{</w:t>
       </w:r>
@@ -2512,8 +2470,8 @@
         <w:rPr>
           <w:rFonts w:ascii="Courier New" w:hAnsi="Courier New" w:cs="Courier New"/>
           <w:b/>
-          <w:sz w:val="26"/>
-          <w:szCs w:val="26"/>
+          <w:sz w:val="22"/>
+          <w:szCs w:val="22"/>
         </w:rPr>
         <w:t xml:space="preserve"> </w:t>
       </w:r>
@@ -2521,8 +2479,8 @@
         <w:rPr>
           <w:rFonts w:ascii="Courier New" w:hAnsi="Courier New" w:cs="Courier New"/>
           <w:b/>
-          <w:sz w:val="26"/>
-          <w:szCs w:val="26"/>
+          <w:sz w:val="22"/>
+          <w:szCs w:val="22"/>
         </w:rPr>
         <w:t xml:space="preserve">Équivalent </w:t>
       </w:r>
@@ -2530,8 +2488,8 @@
         <w:rPr>
           <w:rFonts w:ascii="Courier New" w:hAnsi="Courier New" w:cs="Courier New"/>
           <w:b/>
-          <w:sz w:val="26"/>
-          <w:szCs w:val="26"/>
+          <w:sz w:val="22"/>
+          <w:szCs w:val="22"/>
         </w:rPr>
         <w:t>'</w:t>
       </w:r>
@@ -2539,8 +2497,8 @@
         <w:rPr>
           <w:rFonts w:ascii="Courier New" w:hAnsi="Courier New" w:cs="Courier New"/>
           <w:b/>
-          <w:sz w:val="26"/>
-          <w:szCs w:val="26"/>
+          <w:sz w:val="22"/>
+          <w:szCs w:val="22"/>
         </w:rPr>
         <w:t>N.N.N.….</w:t>
       </w:r>
@@ -2548,8 +2506,8 @@
         <w:rPr>
           <w:rFonts w:ascii="Courier New" w:hAnsi="Courier New" w:cs="Courier New"/>
           <w:b/>
-          <w:sz w:val="26"/>
-          <w:szCs w:val="26"/>
+          <w:sz w:val="22"/>
+          <w:szCs w:val="22"/>
         </w:rPr>
         <w:t>N</w:t>
       </w:r>
@@ -2557,8 +2515,8 @@
         <w:rPr>
           <w:rFonts w:ascii="Courier New" w:hAnsi="Courier New" w:cs="Courier New"/>
           <w:b/>
-          <w:sz w:val="26"/>
-          <w:szCs w:val="26"/>
+          <w:sz w:val="22"/>
+          <w:szCs w:val="22"/>
         </w:rPr>
         <w:t>.</w:t>
       </w:r>
@@ -2566,8 +2524,8 @@
         <w:rPr>
           <w:rFonts w:ascii="Courier New" w:hAnsi="Courier New" w:cs="Courier New"/>
           <w:b/>
-          <w:sz w:val="26"/>
-          <w:szCs w:val="26"/>
+          <w:sz w:val="22"/>
+          <w:szCs w:val="22"/>
         </w:rPr>
         <w:t xml:space="preserve">' </w:t>
       </w:r>
@@ -2575,8 +2533,8 @@
         <w:rPr>
           <w:rFonts w:ascii="Courier New" w:hAnsi="Courier New" w:cs="Courier New"/>
           <w:b/>
-          <w:sz w:val="26"/>
-          <w:szCs w:val="26"/>
+          <w:sz w:val="22"/>
+          <w:szCs w:val="22"/>
         </w:rPr>
         <w:t>}</w:t>
       </w:r>
@@ -2587,114 +2545,114 @@
         <w:jc w:val="both"/>
         <w:rPr>
           <w:rFonts w:ascii="Courier New" w:hAnsi="Courier New" w:cs="Courier New"/>
-          <w:sz w:val="26"/>
-          <w:szCs w:val="26"/>
-        </w:rPr>
-      </w:pPr>
-    </w:p>
-    <w:p>
-      <w:pPr>
-        <w:spacing w:line="276" w:lineRule="auto"/>
-        <w:jc w:val="both"/>
-        <w:rPr>
-          <w:rFonts w:ascii="Courier New" w:hAnsi="Courier New" w:cs="Courier New"/>
-          <w:sz w:val="26"/>
-          <w:szCs w:val="26"/>
-        </w:rPr>
-      </w:pPr>
-      <w:r>
-        <w:rPr>
-          <w:rFonts w:ascii="Courier New" w:hAnsi="Courier New" w:cs="Courier New"/>
-          <w:sz w:val="26"/>
-          <w:szCs w:val="26"/>
+          <w:sz w:val="22"/>
+          <w:szCs w:val="22"/>
+        </w:rPr>
+      </w:pPr>
+    </w:p>
+    <w:p>
+      <w:pPr>
+        <w:spacing w:line="276" w:lineRule="auto"/>
+        <w:jc w:val="both"/>
+        <w:rPr>
+          <w:rFonts w:ascii="Courier New" w:hAnsi="Courier New" w:cs="Courier New"/>
+          <w:sz w:val="22"/>
+          <w:szCs w:val="22"/>
+        </w:rPr>
+      </w:pPr>
+      <w:r>
+        <w:rPr>
+          <w:rFonts w:ascii="Courier New" w:hAnsi="Courier New" w:cs="Courier New"/>
+          <w:sz w:val="22"/>
+          <w:szCs w:val="22"/>
         </w:rPr>
         <w:t>Puis</w:t>
       </w:r>
       <w:r>
         <w:rPr>
           <w:rFonts w:ascii="Courier New" w:hAnsi="Courier New" w:cs="Courier New"/>
-          <w:sz w:val="26"/>
-          <w:szCs w:val="26"/>
+          <w:sz w:val="22"/>
+          <w:szCs w:val="22"/>
         </w:rPr>
         <w:t>,</w:t>
       </w:r>
       <w:r>
         <w:rPr>
           <w:rFonts w:ascii="Courier New" w:hAnsi="Courier New" w:cs="Courier New"/>
-          <w:sz w:val="26"/>
-          <w:szCs w:val="26"/>
+          <w:sz w:val="22"/>
+          <w:szCs w:val="22"/>
         </w:rPr>
         <w:t xml:space="preserve"> s</w:t>
       </w:r>
       <w:r>
         <w:rPr>
           <w:rFonts w:ascii="Courier New" w:hAnsi="Courier New" w:cs="Courier New"/>
-          <w:sz w:val="26"/>
-          <w:szCs w:val="26"/>
+          <w:sz w:val="22"/>
+          <w:szCs w:val="22"/>
         </w:rPr>
         <w:t>i</w:t>
       </w:r>
       <w:r>
         <w:rPr>
           <w:rFonts w:ascii="Courier New" w:hAnsi="Courier New" w:cs="Courier New"/>
-          <w:sz w:val="26"/>
-          <w:szCs w:val="26"/>
+          <w:sz w:val="22"/>
+          <w:szCs w:val="22"/>
         </w:rPr>
         <w:t xml:space="preserve"> un point du plan est trop long</w:t>
       </w:r>
       <w:r>
         <w:rPr>
           <w:rFonts w:ascii="Courier New" w:hAnsi="Courier New" w:cs="Courier New"/>
-          <w:sz w:val="26"/>
-          <w:szCs w:val="26"/>
+          <w:sz w:val="22"/>
+          <w:szCs w:val="22"/>
         </w:rPr>
         <w:t xml:space="preserve"> pour </w:t>
       </w:r>
       <w:r>
         <w:rPr>
           <w:rFonts w:ascii="Courier New" w:hAnsi="Courier New" w:cs="Courier New"/>
-          <w:sz w:val="26"/>
-          <w:szCs w:val="26"/>
+          <w:sz w:val="22"/>
+          <w:szCs w:val="22"/>
         </w:rPr>
         <w:t xml:space="preserve">ou incompatible avec une forme de </w:t>
       </w:r>
       <w:r>
         <w:rPr>
           <w:rFonts w:ascii="Courier New" w:hAnsi="Courier New" w:cs="Courier New"/>
-          <w:sz w:val="26"/>
-          <w:szCs w:val="26"/>
+          <w:sz w:val="22"/>
+          <w:szCs w:val="22"/>
         </w:rPr>
         <w:t>définition,</w:t>
       </w:r>
       <w:r>
         <w:rPr>
           <w:rFonts w:ascii="Courier New" w:hAnsi="Courier New" w:cs="Courier New"/>
-          <w:sz w:val="26"/>
-          <w:szCs w:val="26"/>
+          <w:sz w:val="22"/>
+          <w:szCs w:val="22"/>
         </w:rPr>
         <w:t xml:space="preserve"> on </w:t>
       </w:r>
       <w:r>
         <w:rPr>
           <w:rFonts w:ascii="Courier New" w:hAnsi="Courier New" w:cs="Courier New"/>
-          <w:sz w:val="26"/>
-          <w:szCs w:val="26"/>
+          <w:sz w:val="22"/>
+          <w:szCs w:val="22"/>
         </w:rPr>
         <w:t>le traite</w:t>
       </w:r>
       <w:r>
         <w:rPr>
           <w:rFonts w:ascii="Courier New" w:hAnsi="Courier New" w:cs="Courier New"/>
-          <w:sz w:val="26"/>
-          <w:szCs w:val="26"/>
+          <w:sz w:val="22"/>
+          <w:szCs w:val="22"/>
         </w:rPr>
         <w:t xml:space="preserve"> en </w:t>
       </w:r>
       <w:r>
         <w:rPr>
           <w:rFonts w:ascii="Courier New" w:hAnsi="Courier New" w:cs="Courier New"/>
-          <w:sz w:val="26"/>
-          <w:szCs w:val="26"/>
+          <w:sz w:val="22"/>
+          <w:szCs w:val="22"/>
           <w:u w:val="single"/>
         </w:rPr>
         <w:t>{</w:t>
@@ -2702,19 +2660,17 @@
       <w:r>
         <w:rPr>
           <w:rFonts w:ascii="Courier New" w:hAnsi="Courier New" w:cs="Courier New"/>
-          <w:sz w:val="26"/>
-          <w:szCs w:val="26"/>
-          <w:u w:val="single"/>
-        </w:rPr>
-        <w:t xml:space="preserve"> </w:t>
-      </w:r>
-      <w:bookmarkStart w:id="0" w:name="_GoBack"/>
-      <w:bookmarkEnd w:id="0"/>
-      <w:r>
-        <w:rPr>
-          <w:rFonts w:ascii="Courier New" w:hAnsi="Courier New" w:cs="Courier New"/>
-          <w:sz w:val="26"/>
-          <w:szCs w:val="26"/>
+          <w:sz w:val="22"/>
+          <w:szCs w:val="22"/>
+          <w:u w:val="single"/>
+        </w:rPr>
+        <w:t xml:space="preserve"> </w:t>
+      </w:r>
+      <w:r>
+        <w:rPr>
+          <w:rFonts w:ascii="Courier New" w:hAnsi="Courier New" w:cs="Courier New"/>
+          <w:sz w:val="22"/>
+          <w:szCs w:val="22"/>
           <w:u w:val="single"/>
         </w:rPr>
         <w:t>É</w:t>
@@ -2722,8 +2678,8 @@
       <w:r>
         <w:rPr>
           <w:rFonts w:ascii="Courier New" w:hAnsi="Courier New" w:cs="Courier New"/>
-          <w:sz w:val="26"/>
-          <w:szCs w:val="26"/>
+          <w:sz w:val="22"/>
+          <w:szCs w:val="22"/>
           <w:u w:val="single"/>
         </w:rPr>
         <w:t xml:space="preserve">quivalent </w:t>
@@ -2731,8 +2687,8 @@
       <w:r>
         <w:rPr>
           <w:rFonts w:ascii="Courier New" w:hAnsi="Courier New" w:cs="Courier New"/>
-          <w:sz w:val="26"/>
-          <w:szCs w:val="26"/>
+          <w:sz w:val="22"/>
+          <w:szCs w:val="22"/>
           <w:u w:val="single"/>
         </w:rPr>
         <w:t>'</w:t>
@@ -2740,8 +2696,8 @@
       <w:r>
         <w:rPr>
           <w:rFonts w:ascii="Courier New" w:hAnsi="Courier New" w:cs="Courier New"/>
-          <w:sz w:val="26"/>
-          <w:szCs w:val="26"/>
+          <w:sz w:val="22"/>
+          <w:szCs w:val="22"/>
           <w:u w:val="single"/>
         </w:rPr>
         <w:t>N.N.N.</w:t>
@@ -2749,8 +2705,8 @@
       <w:r>
         <w:rPr>
           <w:rFonts w:ascii="Courier New" w:hAnsi="Courier New" w:cs="Courier New"/>
-          <w:sz w:val="26"/>
-          <w:szCs w:val="26"/>
+          <w:sz w:val="22"/>
+          <w:szCs w:val="22"/>
           <w:u w:val="single"/>
         </w:rPr>
         <w:t xml:space="preserve">' </w:t>
@@ -2758,8 +2714,8 @@
       <w:r>
         <w:rPr>
           <w:rFonts w:ascii="Courier New" w:hAnsi="Courier New" w:cs="Courier New"/>
-          <w:sz w:val="26"/>
-          <w:szCs w:val="26"/>
+          <w:sz w:val="22"/>
+          <w:szCs w:val="22"/>
           <w:u w:val="single"/>
         </w:rPr>
         <w:t>}</w:t>
@@ -2767,8 +2723,8 @@
       <w:r>
         <w:rPr>
           <w:rFonts w:ascii="Courier New" w:hAnsi="Courier New" w:cs="Courier New"/>
-          <w:sz w:val="26"/>
-          <w:szCs w:val="26"/>
+          <w:sz w:val="22"/>
+          <w:szCs w:val="22"/>
         </w:rPr>
         <w:t>.</w:t>
       </w:r>
@@ -2776,6 +2732,7 @@
     <w:p>
       <w:pPr>
         <w:spacing w:line="276" w:lineRule="auto"/>
+        <w:jc w:val="both"/>
         <w:rPr>
           <w:rFonts w:ascii="Times New Roman" w:hAnsi="Times New Roman" w:cs="Times New Roman"/>
           <w:sz w:val="26"/>
@@ -2784,10 +2741,10 @@
       </w:pPr>
     </w:p>
     <w:sectPr>
-      <w:headerReference w:type="default" r:id="rId7"/>
-      <w:footerReference w:type="default" r:id="rId8"/>
+      <w:headerReference w:type="default" r:id="rId8"/>
+      <w:footerReference w:type="default" r:id="rId9"/>
       <w:pgSz w:w="12240" w:h="15840"/>
-      <w:pgMar w:top="1417" w:right="1417" w:bottom="1417" w:left="1417" w:header="708" w:footer="708" w:gutter="0"/>
+      <w:pgMar w:top="1418" w:right="1418" w:bottom="1418" w:left="1418" w:header="708" w:footer="708" w:gutter="0"/>
       <w:cols w:space="708"/>
       <w:docGrid w:linePitch="360"/>
     </w:sectPr>
@@ -2818,36 +2775,56 @@
 <w:ftr xmlns:wpc="http://schemas.microsoft.com/office/word/2010/wordprocessingCanvas" xmlns:mo="http://schemas.microsoft.com/office/mac/office/2008/main" xmlns:mc="http://schemas.openxmlformats.org/markup-compatibility/2006" xmlns:mv="urn:schemas-microsoft-com:mac:vml" xmlns:o="urn:schemas-microsoft-com:office:office" xmlns:r="http://schemas.openxmlformats.org/officeDocument/2006/relationships" xmlns:m="http://schemas.openxmlformats.org/officeDocument/2006/math" xmlns:v="urn:schemas-microsoft-com:vml" xmlns:wp14="http://schemas.microsoft.com/office/word/2010/wordprocessingDrawing" xmlns:wp="http://schemas.openxmlformats.org/drawingml/2006/wordprocessingDrawing" xmlns:w10="urn:schemas-microsoft-com:office:word" xmlns:w="http://schemas.openxmlformats.org/wordprocessingml/2006/main" xmlns:w14="http://schemas.microsoft.com/office/word/2010/wordml" xmlns:wpg="http://schemas.microsoft.com/office/word/2010/wordprocessingGroup" xmlns:wpi="http://schemas.microsoft.com/office/word/2010/wordprocessingInk" xmlns:wne="http://schemas.microsoft.com/office/word/2006/wordml" xmlns:wps="http://schemas.microsoft.com/office/word/2010/wordprocessingShape" mc:Ignorable="w14 wp14">
   <w:p>
     <w:pPr>
-      <w:pStyle w:val="Pieddepage"/>
+      <w:pStyle w:val="Footer"/>
       <w:jc w:val="right"/>
+      <w:rPr>
+        <w:rFonts w:ascii="Times New Roman" w:hAnsi="Times New Roman" w:cs="Times New Roman"/>
+        <w:sz w:val="26"/>
+        <w:szCs w:val="26"/>
+      </w:rPr>
     </w:pPr>
     <w:r>
       <w:rPr>
-        <w:rStyle w:val="Numrodepage"/>
+        <w:rStyle w:val="PageNumber"/>
+        <w:rFonts w:ascii="Times New Roman" w:hAnsi="Times New Roman" w:cs="Times New Roman"/>
+        <w:sz w:val="26"/>
+        <w:szCs w:val="26"/>
       </w:rPr>
       <w:t>{</w:t>
     </w:r>
     <w:r>
       <w:rPr>
-        <w:rStyle w:val="Numrodepage"/>
+        <w:rStyle w:val="PageNumber"/>
+        <w:rFonts w:ascii="Times New Roman" w:hAnsi="Times New Roman" w:cs="Times New Roman"/>
+        <w:sz w:val="26"/>
+        <w:szCs w:val="26"/>
       </w:rPr>
       <w:t xml:space="preserve"> </w:t>
     </w:r>
     <w:r>
       <w:rPr>
-        <w:rStyle w:val="Numrodepage"/>
+        <w:rStyle w:val="PageNumber"/>
+        <w:rFonts w:ascii="Times New Roman" w:hAnsi="Times New Roman" w:cs="Times New Roman"/>
+        <w:sz w:val="26"/>
+        <w:szCs w:val="26"/>
       </w:rPr>
       <w:t>Numéro de page</w:t>
     </w:r>
     <w:r>
       <w:rPr>
-        <w:rStyle w:val="Numrodepage"/>
+        <w:rStyle w:val="PageNumber"/>
+        <w:rFonts w:ascii="Times New Roman" w:hAnsi="Times New Roman" w:cs="Times New Roman"/>
+        <w:sz w:val="26"/>
+        <w:szCs w:val="26"/>
       </w:rPr>
       <w:t xml:space="preserve"> </w:t>
     </w:r>
     <w:r>
       <w:rPr>
-        <w:rStyle w:val="Numrodepage"/>
+        <w:rStyle w:val="PageNumber"/>
+        <w:rFonts w:ascii="Times New Roman" w:hAnsi="Times New Roman" w:cs="Times New Roman"/>
+        <w:sz w:val="26"/>
+        <w:szCs w:val="26"/>
       </w:rPr>
       <w:t>}</w:t>
     </w:r>
@@ -2878,51 +2855,111 @@
 <w:hdr xmlns:wpc="http://schemas.microsoft.com/office/word/2010/wordprocessingCanvas" xmlns:mo="http://schemas.microsoft.com/office/mac/office/2008/main" xmlns:mc="http://schemas.openxmlformats.org/markup-compatibility/2006" xmlns:mv="urn:schemas-microsoft-com:mac:vml" xmlns:o="urn:schemas-microsoft-com:office:office" xmlns:r="http://schemas.openxmlformats.org/officeDocument/2006/relationships" xmlns:m="http://schemas.openxmlformats.org/officeDocument/2006/math" xmlns:v="urn:schemas-microsoft-com:vml" xmlns:wp14="http://schemas.microsoft.com/office/word/2010/wordprocessingDrawing" xmlns:wp="http://schemas.openxmlformats.org/drawingml/2006/wordprocessingDrawing" xmlns:w10="urn:schemas-microsoft-com:office:word" xmlns:w="http://schemas.openxmlformats.org/wordprocessingml/2006/main" xmlns:w14="http://schemas.microsoft.com/office/word/2010/wordml" xmlns:wpg="http://schemas.microsoft.com/office/word/2010/wordprocessingGroup" xmlns:wpi="http://schemas.microsoft.com/office/word/2010/wordprocessingInk" xmlns:wne="http://schemas.microsoft.com/office/word/2006/wordml" xmlns:wps="http://schemas.microsoft.com/office/word/2010/wordprocessingShape" mc:Ignorable="w14 wp14">
   <w:p>
     <w:pPr>
-      <w:pStyle w:val="En-tte"/>
+      <w:pStyle w:val="Header"/>
       <w:tabs>
         <w:tab w:val="clear" w:pos="4703"/>
       </w:tabs>
+      <w:rPr>
+        <w:rFonts w:ascii="Times New Roman" w:hAnsi="Times New Roman" w:cs="Times New Roman"/>
+        <w:sz w:val="26"/>
+        <w:szCs w:val="26"/>
+      </w:rPr>
     </w:pPr>
     <w:r>
+      <w:rPr>
+        <w:rFonts w:ascii="Times New Roman" w:hAnsi="Times New Roman" w:cs="Times New Roman"/>
+        <w:sz w:val="26"/>
+        <w:szCs w:val="26"/>
+      </w:rPr>
       <w:t>{</w:t>
     </w:r>
     <w:r>
+      <w:rPr>
+        <w:rFonts w:ascii="Times New Roman" w:hAnsi="Times New Roman" w:cs="Times New Roman"/>
+        <w:sz w:val="26"/>
+        <w:szCs w:val="26"/>
+      </w:rPr>
       <w:t xml:space="preserve"> </w:t>
     </w:r>
     <w:r>
+      <w:rPr>
+        <w:rFonts w:ascii="Times New Roman" w:hAnsi="Times New Roman" w:cs="Times New Roman"/>
+        <w:sz w:val="26"/>
+        <w:szCs w:val="26"/>
+      </w:rPr>
       <w:t>Unité d'enseignement</w:t>
     </w:r>
     <w:r>
+      <w:rPr>
+        <w:rFonts w:ascii="Times New Roman" w:hAnsi="Times New Roman" w:cs="Times New Roman"/>
+        <w:sz w:val="26"/>
+        <w:szCs w:val="26"/>
+      </w:rPr>
       <w:t xml:space="preserve"> </w:t>
     </w:r>
     <w:r>
+      <w:rPr>
+        <w:rFonts w:ascii="Times New Roman" w:hAnsi="Times New Roman" w:cs="Times New Roman"/>
+        <w:sz w:val="26"/>
+        <w:szCs w:val="26"/>
+      </w:rPr>
       <w:t>}</w:t>
     </w:r>
     <w:r>
+      <w:rPr>
+        <w:rFonts w:ascii="Times New Roman" w:hAnsi="Times New Roman" w:cs="Times New Roman"/>
+        <w:sz w:val="26"/>
+        <w:szCs w:val="26"/>
+      </w:rPr>
       <w:t xml:space="preserve"> { N }</w:t>
     </w:r>
     <w:r>
       <w:rPr>
-        <w:rFonts w:hint="eastAsia"/>
+        <w:rFonts w:ascii="Times New Roman" w:hAnsi="Times New Roman" w:cs="Times New Roman"/>
+        <w:sz w:val="26"/>
+        <w:szCs w:val="26"/>
       </w:rPr>
       <w:tab/>
-    </w:r>
-    <w:r>
       <w:t>{</w:t>
     </w:r>
     <w:r>
+      <w:rPr>
+        <w:rFonts w:ascii="Times New Roman" w:hAnsi="Times New Roman" w:cs="Times New Roman"/>
+        <w:sz w:val="26"/>
+        <w:szCs w:val="26"/>
+      </w:rPr>
       <w:t xml:space="preserve"> </w:t>
     </w:r>
     <w:r>
+      <w:rPr>
+        <w:rFonts w:ascii="Times New Roman" w:hAnsi="Times New Roman" w:cs="Times New Roman"/>
+        <w:sz w:val="26"/>
+        <w:szCs w:val="26"/>
+      </w:rPr>
       <w:t>UE</w:t>
     </w:r>
     <w:r>
+      <w:rPr>
+        <w:rFonts w:ascii="Times New Roman" w:hAnsi="Times New Roman" w:cs="Times New Roman"/>
+        <w:sz w:val="26"/>
+        <w:szCs w:val="26"/>
+      </w:rPr>
       <w:t xml:space="preserve"> </w:t>
     </w:r>
     <w:r>
+      <w:rPr>
+        <w:rFonts w:ascii="Times New Roman" w:hAnsi="Times New Roman" w:cs="Times New Roman"/>
+        <w:sz w:val="26"/>
+        <w:szCs w:val="26"/>
+      </w:rPr>
       <w:t>}</w:t>
     </w:r>
     <w:r>
+      <w:rPr>
+        <w:rFonts w:ascii="Times New Roman" w:hAnsi="Times New Roman" w:cs="Times New Roman"/>
+        <w:sz w:val="26"/>
+        <w:szCs w:val="26"/>
+      </w:rPr>
       <w:t>{ N }</w:t>
     </w:r>
   </w:p>
@@ -3085,13 +3122,13 @@
     <w:name w:val="Normal"/>
     <w:qFormat/>
   </w:style>
-  <w:style w:type="character" w:default="1" w:styleId="Policepardfaut">
+  <w:style w:type="character" w:default="1" w:styleId="DefaultParagraphFont">
     <w:name w:val="Default Paragraph Font"/>
     <w:uiPriority w:val="1"/>
     <w:semiHidden/>
     <w:unhideWhenUsed/>
   </w:style>
-  <w:style w:type="table" w:default="1" w:styleId="TableauNormal">
+  <w:style w:type="table" w:default="1" w:styleId="TableNormal">
     <w:name w:val="Normal Table"/>
     <w:uiPriority w:val="99"/>
     <w:semiHidden/>
@@ -3106,16 +3143,16 @@
       </w:tblCellMar>
     </w:tblPr>
   </w:style>
-  <w:style w:type="numbering" w:default="1" w:styleId="Aucuneliste">
+  <w:style w:type="numbering" w:default="1" w:styleId="NoList">
     <w:name w:val="No List"/>
     <w:uiPriority w:val="99"/>
     <w:semiHidden/>
     <w:unhideWhenUsed/>
   </w:style>
-  <w:style w:type="paragraph" w:styleId="En-tte">
+  <w:style w:type="paragraph" w:styleId="Header">
     <w:name w:val="header"/>
     <w:basedOn w:val="Normal"/>
-    <w:link w:val="En-tteCar"/>
+    <w:link w:val="HeaderChar"/>
     <w:uiPriority w:val="99"/>
     <w:unhideWhenUsed/>
     <w:rsid w:val="00B84D08"/>
@@ -3126,17 +3163,17 @@
       </w:tabs>
     </w:pPr>
   </w:style>
-  <w:style w:type="character" w:customStyle="1" w:styleId="En-tteCar">
-    <w:name w:val="En-tête Car"/>
-    <w:basedOn w:val="Policepardfaut"/>
-    <w:link w:val="En-tte"/>
+  <w:style w:type="character" w:customStyle="1" w:styleId="HeaderChar">
+    <w:name w:val="Header Char"/>
+    <w:basedOn w:val="DefaultParagraphFont"/>
+    <w:link w:val="Header"/>
     <w:uiPriority w:val="99"/>
     <w:rsid w:val="00B84D08"/>
   </w:style>
-  <w:style w:type="paragraph" w:styleId="Pieddepage">
+  <w:style w:type="paragraph" w:styleId="Footer">
     <w:name w:val="footer"/>
     <w:basedOn w:val="Normal"/>
-    <w:link w:val="PieddepageCar"/>
+    <w:link w:val="FooterChar"/>
     <w:uiPriority w:val="99"/>
     <w:unhideWhenUsed/>
     <w:rsid w:val="00B84D08"/>
@@ -3147,16 +3184,16 @@
       </w:tabs>
     </w:pPr>
   </w:style>
-  <w:style w:type="character" w:customStyle="1" w:styleId="PieddepageCar">
-    <w:name w:val="Pied de page Car"/>
-    <w:basedOn w:val="Policepardfaut"/>
-    <w:link w:val="Pieddepage"/>
+  <w:style w:type="character" w:customStyle="1" w:styleId="FooterChar">
+    <w:name w:val="Footer Char"/>
+    <w:basedOn w:val="DefaultParagraphFont"/>
+    <w:link w:val="Footer"/>
     <w:uiPriority w:val="99"/>
     <w:rsid w:val="00B84D08"/>
   </w:style>
-  <w:style w:type="character" w:styleId="Numrodepage">
+  <w:style w:type="character" w:styleId="PageNumber">
     <w:name w:val="page number"/>
-    <w:basedOn w:val="Policepardfaut"/>
+    <w:basedOn w:val="DefaultParagraphFont"/>
     <w:uiPriority w:val="99"/>
     <w:semiHidden/>
     <w:unhideWhenUsed/>
@@ -3321,13 +3358,13 @@
     <w:name w:val="Normal"/>
     <w:qFormat/>
   </w:style>
-  <w:style w:type="character" w:default="1" w:styleId="Policepardfaut">
+  <w:style w:type="character" w:default="1" w:styleId="DefaultParagraphFont">
     <w:name w:val="Default Paragraph Font"/>
     <w:uiPriority w:val="1"/>
     <w:semiHidden/>
     <w:unhideWhenUsed/>
   </w:style>
-  <w:style w:type="table" w:default="1" w:styleId="TableauNormal">
+  <w:style w:type="table" w:default="1" w:styleId="TableNormal">
     <w:name w:val="Normal Table"/>
     <w:uiPriority w:val="99"/>
     <w:semiHidden/>
@@ -3342,16 +3379,16 @@
       </w:tblCellMar>
     </w:tblPr>
   </w:style>
-  <w:style w:type="numbering" w:default="1" w:styleId="Aucuneliste">
+  <w:style w:type="numbering" w:default="1" w:styleId="NoList">
     <w:name w:val="No List"/>
     <w:uiPriority w:val="99"/>
     <w:semiHidden/>
     <w:unhideWhenUsed/>
   </w:style>
-  <w:style w:type="paragraph" w:styleId="En-tte">
+  <w:style w:type="paragraph" w:styleId="Header">
     <w:name w:val="header"/>
     <w:basedOn w:val="Normal"/>
-    <w:link w:val="En-tteCar"/>
+    <w:link w:val="HeaderChar"/>
     <w:uiPriority w:val="99"/>
     <w:unhideWhenUsed/>
     <w:rsid w:val="00B84D08"/>
@@ -3362,17 +3399,17 @@
       </w:tabs>
     </w:pPr>
   </w:style>
-  <w:style w:type="character" w:customStyle="1" w:styleId="En-tteCar">
-    <w:name w:val="En-tête Car"/>
-    <w:basedOn w:val="Policepardfaut"/>
-    <w:link w:val="En-tte"/>
+  <w:style w:type="character" w:customStyle="1" w:styleId="HeaderChar">
+    <w:name w:val="Header Char"/>
+    <w:basedOn w:val="DefaultParagraphFont"/>
+    <w:link w:val="Header"/>
     <w:uiPriority w:val="99"/>
     <w:rsid w:val="00B84D08"/>
   </w:style>
-  <w:style w:type="paragraph" w:styleId="Pieddepage">
+  <w:style w:type="paragraph" w:styleId="Footer">
     <w:name w:val="footer"/>
     <w:basedOn w:val="Normal"/>
-    <w:link w:val="PieddepageCar"/>
+    <w:link w:val="FooterChar"/>
     <w:uiPriority w:val="99"/>
     <w:unhideWhenUsed/>
     <w:rsid w:val="00B84D08"/>
@@ -3383,16 +3420,16 @@
       </w:tabs>
     </w:pPr>
   </w:style>
-  <w:style w:type="character" w:customStyle="1" w:styleId="PieddepageCar">
-    <w:name w:val="Pied de page Car"/>
-    <w:basedOn w:val="Policepardfaut"/>
-    <w:link w:val="Pieddepage"/>
+  <w:style w:type="character" w:customStyle="1" w:styleId="FooterChar">
+    <w:name w:val="Footer Char"/>
+    <w:basedOn w:val="DefaultParagraphFont"/>
+    <w:link w:val="Footer"/>
     <w:uiPriority w:val="99"/>
     <w:rsid w:val="00B84D08"/>
   </w:style>
-  <w:style w:type="character" w:styleId="Numrodepage">
+  <w:style w:type="character" w:styleId="PageNumber">
     <w:name w:val="page number"/>
-    <w:basedOn w:val="Policepardfaut"/>
+    <w:basedOn w:val="DefaultParagraphFont"/>
     <w:uiPriority w:val="99"/>
     <w:semiHidden/>
     <w:unhideWhenUsed/>
@@ -3719,4 +3756,16 @@
   </a:objectDefaults>
   <a:extraClrSchemeLst/>
 </a:theme>
+</file>
+
+<file path=customXml/item1.xml><?xml version="1.0" encoding="utf-8"?>
+<b:Sources xmlns:b="http://schemas.openxmlformats.org/officeDocument/2006/bibliography" xmlns="http://schemas.openxmlformats.org/officeDocument/2006/bibliography" SelectedStyle="/APA.XSL" StyleName="APA"/>
+</file>
+
+<file path=customXml/itemProps1.xml><?xml version="1.0" encoding="utf-8"?>
+<ds:datastoreItem xmlns:ds="http://schemas.openxmlformats.org/officeDocument/2006/customXml" ds:itemID="{520E24E4-DFF4-2D47-A7E9-D88D96558F45}">
+  <ds:schemaRefs>
+    <ds:schemaRef ds:uri="http://schemas.openxmlformats.org/officeDocument/2006/bibliography"/>
+  </ds:schemaRefs>
+</ds:datastoreItem>
 </file>
</xml_diff>